<commit_message>
change font of final report
</commit_message>
<xml_diff>
--- a/Sanker, Julian - 353 Final Report.docx
+++ b/Sanker, Julian - 353 Final Report.docx
@@ -5,43 +5,81 @@
     <w:p>
       <w:pPr>
         <w:rPr>
+          <w:rFonts w:ascii="Times New Roman" w:hAnsi="Times New Roman" w:cs="Times New Roman"/>
           <w:b/>
           <w:bCs/>
         </w:rPr>
       </w:pPr>
       <w:r>
         <w:rPr>
+          <w:rFonts w:ascii="Times New Roman" w:hAnsi="Times New Roman" w:cs="Times New Roman"/>
           <w:b/>
           <w:bCs/>
         </w:rPr>
         <w:t>Hip-Hop Lyrics vs. Geography: Linguistic Analysis</w:t>
       </w:r>
     </w:p>
-    <w:p/>
-    <w:p>
-      <w:pPr>
-        <w:rPr>
+    <w:p>
+      <w:pPr>
+        <w:rPr>
+          <w:rFonts w:ascii="Times New Roman" w:hAnsi="Times New Roman" w:cs="Times New Roman"/>
+        </w:rPr>
+      </w:pPr>
+    </w:p>
+    <w:p>
+      <w:pPr>
+        <w:rPr>
+          <w:rFonts w:ascii="Times New Roman" w:hAnsi="Times New Roman" w:cs="Times New Roman"/>
           <w:b/>
           <w:bCs/>
         </w:rPr>
       </w:pPr>
       <w:r>
         <w:rPr>
+          <w:rFonts w:ascii="Times New Roman" w:hAnsi="Times New Roman" w:cs="Times New Roman"/>
           <w:b/>
           <w:bCs/>
         </w:rPr>
         <w:t>Introduction</w:t>
       </w:r>
     </w:p>
-    <w:p/>
-    <w:p>
-      <w:r>
+    <w:p>
+      <w:pPr>
+        <w:rPr>
+          <w:rFonts w:ascii="Times New Roman" w:hAnsi="Times New Roman" w:cs="Times New Roman"/>
+        </w:rPr>
+      </w:pPr>
+    </w:p>
+    <w:p>
+      <w:pPr>
+        <w:rPr>
+          <w:rFonts w:ascii="Times New Roman" w:hAnsi="Times New Roman" w:cs="Times New Roman"/>
+        </w:rPr>
+      </w:pPr>
+      <w:r>
+        <w:rPr>
+          <w:rFonts w:ascii="Times New Roman" w:hAnsi="Times New Roman" w:cs="Times New Roman"/>
+        </w:rPr>
         <w:t>Hip-hop, as a cultural and musical phenomenon, is deeply rooted in geography. From the East Coast’s lyrical intensity to the West Coast’s laid-back storytelling, regional differences have been recognized anecdotally for decades. This project aims to quantitatively analyze these differences by investigating whether linguistic patterns in hip-hop lyrics correlate with the geographical locations of the artists. More specifically, we explore whether large language models (LLMs) like BERT encode information predictive of geography.</w:t>
       </w:r>
     </w:p>
-    <w:p/>
-    <w:p>
-      <w:r>
+    <w:p>
+      <w:pPr>
+        <w:rPr>
+          <w:rFonts w:ascii="Times New Roman" w:hAnsi="Times New Roman" w:cs="Times New Roman"/>
+        </w:rPr>
+      </w:pPr>
+    </w:p>
+    <w:p>
+      <w:pPr>
+        <w:rPr>
+          <w:rFonts w:ascii="Times New Roman" w:hAnsi="Times New Roman" w:cs="Times New Roman"/>
+        </w:rPr>
+      </w:pPr>
+      <w:r>
+        <w:rPr>
+          <w:rFonts w:ascii="Times New Roman" w:hAnsi="Times New Roman" w:cs="Times New Roman"/>
+        </w:rPr>
         <w:t>The research questions guiding this project are as follows:</w:t>
       </w:r>
     </w:p>
@@ -52,8 +90,14 @@
           <w:ilvl w:val="0"/>
           <w:numId w:val="2"/>
         </w:numPr>
-      </w:pPr>
-      <w:r>
+        <w:rPr>
+          <w:rFonts w:ascii="Times New Roman" w:hAnsi="Times New Roman" w:cs="Times New Roman"/>
+        </w:rPr>
+      </w:pPr>
+      <w:r>
+        <w:rPr>
+          <w:rFonts w:ascii="Times New Roman" w:hAnsi="Times New Roman" w:cs="Times New Roman"/>
+        </w:rPr>
         <w:t>Can we predict the geographical location of a rapper based on the lyrics of their songs?</w:t>
       </w:r>
     </w:p>
@@ -64,8 +108,14 @@
           <w:ilvl w:val="0"/>
           <w:numId w:val="2"/>
         </w:numPr>
-      </w:pPr>
-      <w:r>
+        <w:rPr>
+          <w:rFonts w:ascii="Times New Roman" w:hAnsi="Times New Roman" w:cs="Times New Roman"/>
+        </w:rPr>
+      </w:pPr>
+      <w:r>
+        <w:rPr>
+          <w:rFonts w:ascii="Times New Roman" w:hAnsi="Times New Roman" w:cs="Times New Roman"/>
+        </w:rPr>
         <w:t>What linguistic patterns are predictive of location?</w:t>
       </w:r>
     </w:p>
@@ -76,85 +126,156 @@
           <w:ilvl w:val="0"/>
           <w:numId w:val="2"/>
         </w:numPr>
-      </w:pPr>
-      <w:r>
+        <w:rPr>
+          <w:rFonts w:ascii="Times New Roman" w:hAnsi="Times New Roman" w:cs="Times New Roman"/>
+        </w:rPr>
+      </w:pPr>
+      <w:r>
+        <w:rPr>
+          <w:rFonts w:ascii="Times New Roman" w:hAnsi="Times New Roman" w:cs="Times New Roman"/>
+        </w:rPr>
         <w:t>To what extent do pre-trained LLMs encode information relevant to geography?</w:t>
       </w:r>
     </w:p>
-    <w:p/>
-    <w:p>
-      <w:r>
+    <w:p>
+      <w:pPr>
+        <w:rPr>
+          <w:rFonts w:ascii="Times New Roman" w:hAnsi="Times New Roman" w:cs="Times New Roman"/>
+        </w:rPr>
+      </w:pPr>
+    </w:p>
+    <w:p>
+      <w:pPr>
+        <w:rPr>
+          <w:rFonts w:ascii="Times New Roman" w:hAnsi="Times New Roman" w:cs="Times New Roman"/>
+        </w:rPr>
+      </w:pPr>
+      <w:r>
+        <w:rPr>
+          <w:rFonts w:ascii="Times New Roman" w:hAnsi="Times New Roman" w:cs="Times New Roman"/>
+        </w:rPr>
         <w:t>While prior studies have mapped the geography of hip-hop, few have leveraged computational methods like LLM embeddings to examine regional linguistic styles in lyrics. By addressing this gap, this project combines insights from computational linguistics, cultural studies, and machine learning to contribute to our understanding of hip-hop’s regional diversity.</w:t>
       </w:r>
     </w:p>
-    <w:p/>
-    <w:p>
-      <w:pPr>
-        <w:rPr>
+    <w:p>
+      <w:pPr>
+        <w:rPr>
+          <w:rFonts w:ascii="Times New Roman" w:hAnsi="Times New Roman" w:cs="Times New Roman"/>
+        </w:rPr>
+      </w:pPr>
+    </w:p>
+    <w:p>
+      <w:pPr>
+        <w:rPr>
+          <w:rFonts w:ascii="Times New Roman" w:hAnsi="Times New Roman" w:cs="Times New Roman"/>
           <w:b/>
           <w:bCs/>
         </w:rPr>
       </w:pPr>
       <w:r>
         <w:rPr>
+          <w:rFonts w:ascii="Times New Roman" w:hAnsi="Times New Roman" w:cs="Times New Roman"/>
           <w:b/>
           <w:bCs/>
         </w:rPr>
         <w:t>Literature Review</w:t>
       </w:r>
     </w:p>
-    <w:p/>
-    <w:p>
-      <w:r>
+    <w:p>
+      <w:pPr>
+        <w:rPr>
+          <w:rFonts w:ascii="Times New Roman" w:hAnsi="Times New Roman" w:cs="Times New Roman"/>
+        </w:rPr>
+      </w:pPr>
+    </w:p>
+    <w:p>
+      <w:pPr>
+        <w:rPr>
+          <w:rFonts w:ascii="Times New Roman" w:hAnsi="Times New Roman" w:cs="Times New Roman"/>
+        </w:rPr>
+      </w:pPr>
+      <w:r>
+        <w:rPr>
+          <w:rFonts w:ascii="Times New Roman" w:hAnsi="Times New Roman" w:cs="Times New Roman"/>
+        </w:rPr>
         <w:t xml:space="preserve">Several studies and resources provide a foundation for this project. B. Piri’s article </w:t>
       </w:r>
       <w:r>
         <w:rPr>
+          <w:rFonts w:ascii="Times New Roman" w:hAnsi="Times New Roman" w:cs="Times New Roman"/>
           <w:i/>
           <w:iCs/>
         </w:rPr>
         <w:t>The Geography of Hip-Hop</w:t>
       </w:r>
       <w:r>
+        <w:rPr>
+          <w:rFonts w:ascii="Times New Roman" w:hAnsi="Times New Roman" w:cs="Times New Roman"/>
+        </w:rPr>
         <w:t xml:space="preserve"> highlights the regional variations in hip-hop’s sound and lyrics, emphasizing environmental influences like car culture on the West Coast and trap music’s rise in the South</w:t>
       </w:r>
       <w:r>
+        <w:rPr>
+          <w:rFonts w:ascii="Times New Roman" w:hAnsi="Times New Roman" w:cs="Times New Roman"/>
+        </w:rPr>
         <w:t xml:space="preserve"> (Piri)</w:t>
       </w:r>
       <w:r>
+        <w:rPr>
+          <w:rFonts w:ascii="Times New Roman" w:hAnsi="Times New Roman" w:cs="Times New Roman"/>
+        </w:rPr>
         <w:t xml:space="preserve">. Similarly, </w:t>
       </w:r>
       <w:r>
         <w:rPr>
+          <w:rFonts w:ascii="Times New Roman" w:hAnsi="Times New Roman" w:cs="Times New Roman"/>
           <w:i/>
           <w:iCs/>
         </w:rPr>
         <w:t>The Pudding</w:t>
       </w:r>
       <w:r>
+        <w:rPr>
+          <w:rFonts w:ascii="Times New Roman" w:hAnsi="Times New Roman" w:cs="Times New Roman"/>
+        </w:rPr>
         <w:t>’s interactive website visualizes hip-hop artists in a semantic space based on word usage but lacks a geographical component</w:t>
       </w:r>
       <w:r>
-        <w:t xml:space="preserve"> (“</w:t>
-      </w:r>
-      <w:r>
-        <w:t>The Words Rappers Use</w:t>
-      </w:r>
-      <w:r>
-        <w:t>”)</w:t>
-      </w:r>
-      <w:r>
+        <w:rPr>
+          <w:rFonts w:ascii="Times New Roman" w:hAnsi="Times New Roman" w:cs="Times New Roman"/>
+        </w:rPr>
+        <w:t xml:space="preserve"> (“The Words Rappers Use”)</w:t>
+      </w:r>
+      <w:r>
+        <w:rPr>
+          <w:rFonts w:ascii="Times New Roman" w:hAnsi="Times New Roman" w:cs="Times New Roman"/>
+        </w:rPr>
         <w:t>.</w:t>
       </w:r>
     </w:p>
-    <w:p/>
-    <w:p>
-      <w:r>
+    <w:p>
+      <w:pPr>
+        <w:rPr>
+          <w:rFonts w:ascii="Times New Roman" w:hAnsi="Times New Roman" w:cs="Times New Roman"/>
+        </w:rPr>
+      </w:pPr>
+    </w:p>
+    <w:p>
+      <w:pPr>
+        <w:rPr>
+          <w:rFonts w:ascii="Times New Roman" w:hAnsi="Times New Roman" w:cs="Times New Roman"/>
+        </w:rPr>
+      </w:pPr>
+      <w:r>
+        <w:rPr>
+          <w:rFonts w:ascii="Times New Roman" w:hAnsi="Times New Roman" w:cs="Times New Roman"/>
+        </w:rPr>
         <w:t xml:space="preserve">Other works, like </w:t>
       </w:r>
       <w:proofErr w:type="spellStart"/>
       <w:r>
         <w:rPr>
+          <w:rFonts w:ascii="Times New Roman" w:hAnsi="Times New Roman" w:cs="Times New Roman"/>
           <w:i/>
           <w:iCs/>
         </w:rPr>
@@ -163,148 +284,249 @@
       <w:proofErr w:type="spellEnd"/>
       <w:r>
         <w:rPr>
+          <w:rFonts w:ascii="Times New Roman" w:hAnsi="Times New Roman" w:cs="Times New Roman"/>
           <w:i/>
           <w:iCs/>
         </w:rPr>
         <w:t>: A Digital Corpus of Rap Transcriptions and African American Vernacular English (AAVE) Features in Rap Lyrics: A Case Study</w:t>
       </w:r>
       <w:r>
+        <w:rPr>
+          <w:rFonts w:ascii="Times New Roman" w:hAnsi="Times New Roman" w:cs="Times New Roman"/>
+        </w:rPr>
         <w:t>, focus on rap’s linguistic and musical dimensions</w:t>
       </w:r>
       <w:r>
-        <w:t xml:space="preserve"> (</w:t>
-      </w:r>
-      <w:r>
-        <w:t>Condit-Schultz</w:t>
-      </w:r>
-      <w:r>
-        <w:t xml:space="preserve">, </w:t>
-      </w:r>
-      <w:r>
-        <w:t>Muftah El-</w:t>
+        <w:rPr>
+          <w:rFonts w:ascii="Times New Roman" w:hAnsi="Times New Roman" w:cs="Times New Roman"/>
+        </w:rPr>
+        <w:t xml:space="preserve"> (Condit-Schultz</w:t>
+      </w:r>
+      <w:r>
+        <w:rPr>
+          <w:rFonts w:ascii="Times New Roman" w:hAnsi="Times New Roman" w:cs="Times New Roman"/>
+        </w:rPr>
+        <w:t>, Muftah El-</w:t>
       </w:r>
       <w:proofErr w:type="spellStart"/>
       <w:r>
+        <w:rPr>
+          <w:rFonts w:ascii="Times New Roman" w:hAnsi="Times New Roman" w:cs="Times New Roman"/>
+        </w:rPr>
         <w:t>Malti</w:t>
       </w:r>
       <w:proofErr w:type="spellEnd"/>
       <w:r>
+        <w:rPr>
+          <w:rFonts w:ascii="Times New Roman" w:hAnsi="Times New Roman" w:cs="Times New Roman"/>
+        </w:rPr>
         <w:t>)</w:t>
       </w:r>
       <w:r>
+        <w:rPr>
+          <w:rFonts w:ascii="Times New Roman" w:hAnsi="Times New Roman" w:cs="Times New Roman"/>
+        </w:rPr>
         <w:t>. However, these studies do not explore the relationship between lyrics and geography using modern machine learning models.</w:t>
       </w:r>
     </w:p>
-    <w:p/>
-    <w:p>
-      <w:r>
+    <w:p>
+      <w:pPr>
+        <w:rPr>
+          <w:rFonts w:ascii="Times New Roman" w:hAnsi="Times New Roman" w:cs="Times New Roman"/>
+        </w:rPr>
+      </w:pPr>
+    </w:p>
+    <w:p>
+      <w:pPr>
+        <w:rPr>
+          <w:rFonts w:ascii="Times New Roman" w:hAnsi="Times New Roman" w:cs="Times New Roman"/>
+        </w:rPr>
+      </w:pPr>
+      <w:r>
+        <w:rPr>
+          <w:rFonts w:ascii="Times New Roman" w:hAnsi="Times New Roman" w:cs="Times New Roman"/>
+        </w:rPr>
         <w:t xml:space="preserve">Additionally, fields like stylometric analysis (linguistic style attribution) and </w:t>
       </w:r>
       <w:proofErr w:type="spellStart"/>
       <w:r>
+        <w:rPr>
+          <w:rFonts w:ascii="Times New Roman" w:hAnsi="Times New Roman" w:cs="Times New Roman"/>
+        </w:rPr>
         <w:t>dialectometry</w:t>
       </w:r>
       <w:proofErr w:type="spellEnd"/>
       <w:r>
+        <w:rPr>
+          <w:rFonts w:ascii="Times New Roman" w:hAnsi="Times New Roman" w:cs="Times New Roman"/>
+        </w:rPr>
         <w:t xml:space="preserve"> (computational dialect analysis) offer methods that could complement this project. While these techniques provide valuable insights, this project uniquely combines them with pre-trained LLM embeddings and machine learning to analyze the geography of hip-hop lyrics.</w:t>
       </w:r>
     </w:p>
-    <w:p/>
-    <w:p>
-      <w:pPr>
-        <w:rPr>
+    <w:p>
+      <w:pPr>
+        <w:rPr>
+          <w:rFonts w:ascii="Times New Roman" w:hAnsi="Times New Roman" w:cs="Times New Roman"/>
+        </w:rPr>
+      </w:pPr>
+    </w:p>
+    <w:p>
+      <w:pPr>
+        <w:rPr>
+          <w:rFonts w:ascii="Times New Roman" w:hAnsi="Times New Roman" w:cs="Times New Roman"/>
           <w:b/>
           <w:bCs/>
         </w:rPr>
       </w:pPr>
       <w:r>
         <w:rPr>
+          <w:rFonts w:ascii="Times New Roman" w:hAnsi="Times New Roman" w:cs="Times New Roman"/>
           <w:b/>
           <w:bCs/>
         </w:rPr>
         <w:t>Data and Preprocessing</w:t>
       </w:r>
     </w:p>
-    <w:p/>
-    <w:p>
-      <w:r>
+    <w:p>
+      <w:pPr>
+        <w:rPr>
+          <w:rFonts w:ascii="Times New Roman" w:hAnsi="Times New Roman" w:cs="Times New Roman"/>
+        </w:rPr>
+      </w:pPr>
+    </w:p>
+    <w:p>
+      <w:pPr>
+        <w:rPr>
+          <w:rFonts w:ascii="Times New Roman" w:hAnsi="Times New Roman" w:cs="Times New Roman"/>
+        </w:rPr>
+      </w:pPr>
+      <w:r>
+        <w:rPr>
+          <w:rFonts w:ascii="Times New Roman" w:hAnsi="Times New Roman" w:cs="Times New Roman"/>
+        </w:rPr>
         <w:t xml:space="preserve">The dataset used in this project comes from the </w:t>
       </w:r>
       <w:r>
         <w:rPr>
+          <w:rFonts w:ascii="Times New Roman" w:hAnsi="Times New Roman" w:cs="Times New Roman"/>
           <w:i/>
           <w:iCs/>
         </w:rPr>
         <w:t xml:space="preserve">Kaggle Hip-Hop Encounters Data Science </w:t>
       </w:r>
       <w:r>
+        <w:rPr>
+          <w:rFonts w:ascii="Times New Roman" w:hAnsi="Times New Roman" w:cs="Times New Roman"/>
+        </w:rPr>
         <w:t>dataset, containing lyrics from 36 famous rappers</w:t>
       </w:r>
       <w:r>
+        <w:rPr>
+          <w:rFonts w:ascii="Times New Roman" w:hAnsi="Times New Roman" w:cs="Times New Roman"/>
+        </w:rPr>
         <w:t xml:space="preserve"> (MoneyMan)</w:t>
       </w:r>
       <w:r>
+        <w:rPr>
+          <w:rFonts w:ascii="Times New Roman" w:hAnsi="Times New Roman" w:cs="Times New Roman"/>
+        </w:rPr>
         <w:t>. Each file compiles lyrics from an artist’s released songs</w:t>
       </w:r>
       <w:r>
+        <w:rPr>
+          <w:rFonts w:ascii="Times New Roman" w:hAnsi="Times New Roman" w:cs="Times New Roman"/>
+        </w:rPr>
         <w:t>,</w:t>
       </w:r>
       <w:r>
+        <w:rPr>
+          <w:rFonts w:ascii="Times New Roman" w:hAnsi="Times New Roman" w:cs="Times New Roman"/>
+        </w:rPr>
         <w:t xml:space="preserve"> scraped from the Genius API</w:t>
       </w:r>
       <w:r>
+        <w:rPr>
+          <w:rFonts w:ascii="Times New Roman" w:hAnsi="Times New Roman" w:cs="Times New Roman"/>
+        </w:rPr>
         <w:t xml:space="preserve">. To assign geographical labels, each rapper was associated with their birthplace or the city where they began their career, stored in </w:t>
       </w:r>
       <w:proofErr w:type="spellStart"/>
       <w:proofErr w:type="gramStart"/>
       <w:r>
         <w:rPr>
-          <w:rFonts w:ascii="PT Mono" w:hAnsi="PT Mono"/>
-        </w:rPr>
+          <w:rFonts w:ascii="PT Mono" w:hAnsi="PT Mono" w:cs="Times New Roman"/>
+        </w:rPr>
+        <w:lastRenderedPageBreak/>
         <w:t>cities.json</w:t>
       </w:r>
       <w:proofErr w:type="spellEnd"/>
       <w:proofErr w:type="gramEnd"/>
       <w:r>
+        <w:rPr>
+          <w:rFonts w:ascii="Times New Roman" w:hAnsi="Times New Roman" w:cs="Times New Roman"/>
+        </w:rPr>
         <w:t xml:space="preserve">. Latitude and longitude coordinates for these cities were obtained using the </w:t>
       </w:r>
       <w:proofErr w:type="spellStart"/>
       <w:r>
         <w:rPr>
-          <w:rFonts w:ascii="PT Mono" w:hAnsi="PT Mono"/>
+          <w:rFonts w:ascii="PT Mono" w:hAnsi="PT Mono" w:cs="Times New Roman"/>
         </w:rPr>
         <w:t>geopy</w:t>
       </w:r>
       <w:proofErr w:type="spellEnd"/>
       <w:r>
+        <w:rPr>
+          <w:rFonts w:ascii="Times New Roman" w:hAnsi="Times New Roman" w:cs="Times New Roman"/>
+        </w:rPr>
         <w:t xml:space="preserve"> library and saved in </w:t>
       </w:r>
       <w:proofErr w:type="spellStart"/>
       <w:r>
         <w:rPr>
-          <w:rFonts w:ascii="PT Mono" w:hAnsi="PT Mono"/>
+          <w:rFonts w:ascii="PT Mono" w:hAnsi="PT Mono" w:cs="Times New Roman"/>
         </w:rPr>
         <w:t>city_</w:t>
       </w:r>
       <w:proofErr w:type="gramStart"/>
       <w:r>
         <w:rPr>
-          <w:rFonts w:ascii="PT Mono" w:hAnsi="PT Mono"/>
+          <w:rFonts w:ascii="PT Mono" w:hAnsi="PT Mono" w:cs="Times New Roman"/>
         </w:rPr>
         <w:t>coords.json</w:t>
       </w:r>
       <w:proofErr w:type="spellEnd"/>
       <w:proofErr w:type="gramEnd"/>
       <w:r>
+        <w:rPr>
+          <w:rFonts w:ascii="Times New Roman" w:hAnsi="Times New Roman" w:cs="Times New Roman"/>
+        </w:rPr>
         <w:t>.</w:t>
       </w:r>
     </w:p>
-    <w:p/>
-    <w:p>
-      <w:r>
+    <w:p>
+      <w:pPr>
+        <w:rPr>
+          <w:rFonts w:ascii="Times New Roman" w:hAnsi="Times New Roman" w:cs="Times New Roman"/>
+        </w:rPr>
+      </w:pPr>
+    </w:p>
+    <w:p>
+      <w:pPr>
+        <w:rPr>
+          <w:rFonts w:ascii="Times New Roman" w:hAnsi="Times New Roman" w:cs="Times New Roman"/>
+        </w:rPr>
+      </w:pPr>
+      <w:r>
+        <w:rPr>
+          <w:rFonts w:ascii="Times New Roman" w:hAnsi="Times New Roman" w:cs="Times New Roman"/>
+        </w:rPr>
         <w:t xml:space="preserve">The data were preprocessed to </w:t>
       </w:r>
       <w:r>
+        <w:rPr>
+          <w:rFonts w:ascii="Times New Roman" w:hAnsi="Times New Roman" w:cs="Times New Roman"/>
+        </w:rPr>
         <w:t>resolve imperfections in the original dataset and prepare for further analysis.</w:t>
       </w:r>
     </w:p>
@@ -315,25 +537,40 @@
           <w:ilvl w:val="0"/>
           <w:numId w:val="1"/>
         </w:numPr>
-      </w:pPr>
-      <w:r>
+        <w:rPr>
+          <w:rFonts w:ascii="Times New Roman" w:hAnsi="Times New Roman" w:cs="Times New Roman"/>
+        </w:rPr>
+      </w:pPr>
+      <w:r>
+        <w:rPr>
+          <w:rFonts w:ascii="Times New Roman" w:hAnsi="Times New Roman" w:cs="Times New Roman"/>
+        </w:rPr>
         <w:t xml:space="preserve">Cleaning </w:t>
       </w:r>
       <w:r>
+        <w:rPr>
+          <w:rFonts w:ascii="Times New Roman" w:hAnsi="Times New Roman" w:cs="Times New Roman"/>
+        </w:rPr>
         <w:t>l</w:t>
       </w:r>
       <w:r>
+        <w:rPr>
+          <w:rFonts w:ascii="Times New Roman" w:hAnsi="Times New Roman" w:cs="Times New Roman"/>
+        </w:rPr>
         <w:t xml:space="preserve">yrics: Removing non-lyrical content (e.g., track listings, screenplay) and standardizing text using the </w:t>
       </w:r>
       <w:proofErr w:type="spellStart"/>
       <w:r>
         <w:rPr>
-          <w:rFonts w:ascii="PT Mono" w:hAnsi="PT Mono"/>
+          <w:rFonts w:ascii="PT Mono" w:hAnsi="PT Mono" w:cs="Times New Roman"/>
         </w:rPr>
         <w:t>unidecode</w:t>
       </w:r>
       <w:proofErr w:type="spellEnd"/>
       <w:r>
+        <w:rPr>
+          <w:rFonts w:ascii="Times New Roman" w:hAnsi="Times New Roman" w:cs="Times New Roman"/>
+        </w:rPr>
         <w:t xml:space="preserve"> library.</w:t>
       </w:r>
     </w:p>
@@ -344,54 +581,90 @@
           <w:ilvl w:val="0"/>
           <w:numId w:val="1"/>
         </w:numPr>
-      </w:pPr>
-      <w:r>
+        <w:rPr>
+          <w:rFonts w:ascii="Times New Roman" w:hAnsi="Times New Roman" w:cs="Times New Roman"/>
+        </w:rPr>
+      </w:pPr>
+      <w:r>
+        <w:rPr>
+          <w:rFonts w:ascii="Times New Roman" w:hAnsi="Times New Roman" w:cs="Times New Roman"/>
+        </w:rPr>
         <w:t xml:space="preserve">Embedding </w:t>
       </w:r>
       <w:r>
+        <w:rPr>
+          <w:rFonts w:ascii="Times New Roman" w:hAnsi="Times New Roman" w:cs="Times New Roman"/>
+        </w:rPr>
         <w:t>g</w:t>
       </w:r>
       <w:r>
+        <w:rPr>
+          <w:rFonts w:ascii="Times New Roman" w:hAnsi="Times New Roman" w:cs="Times New Roman"/>
+        </w:rPr>
         <w:t>eneration: Lyrics were embedded into a 768-dimensional feature space using BERT (</w:t>
       </w:r>
       <w:proofErr w:type="spellStart"/>
       <w:r>
         <w:rPr>
-          <w:rFonts w:ascii="PT Mono" w:hAnsi="PT Mono"/>
+          <w:rFonts w:ascii="PT Mono" w:hAnsi="PT Mono" w:cs="Times New Roman"/>
         </w:rPr>
         <w:t>bert</w:t>
       </w:r>
       <w:proofErr w:type="spellEnd"/>
       <w:r>
         <w:rPr>
-          <w:rFonts w:ascii="PT Mono" w:hAnsi="PT Mono"/>
+          <w:rFonts w:ascii="PT Mono" w:hAnsi="PT Mono" w:cs="Times New Roman"/>
         </w:rPr>
         <w:t>-base-uncased</w:t>
       </w:r>
       <w:r>
+        <w:rPr>
+          <w:rFonts w:ascii="Times New Roman" w:hAnsi="Times New Roman" w:cs="Times New Roman"/>
+        </w:rPr>
         <w:t xml:space="preserve">). Each rapper’s lyrics were averaged across tokens to create a </w:t>
       </w:r>
       <w:proofErr w:type="gramStart"/>
       <w:r>
+        <w:rPr>
+          <w:rFonts w:ascii="Times New Roman" w:hAnsi="Times New Roman" w:cs="Times New Roman"/>
+        </w:rPr>
         <w:t>fixed-size</w:t>
       </w:r>
       <w:proofErr w:type="gramEnd"/>
       <w:r>
+        <w:rPr>
+          <w:rFonts w:ascii="Times New Roman" w:hAnsi="Times New Roman" w:cs="Times New Roman"/>
+        </w:rPr>
         <w:t xml:space="preserve"> embedding vector</w:t>
       </w:r>
       <w:r>
+        <w:rPr>
+          <w:rFonts w:ascii="Times New Roman" w:hAnsi="Times New Roman" w:cs="Times New Roman"/>
+        </w:rPr>
         <w:t xml:space="preserve"> from </w:t>
       </w:r>
       <w:r>
+        <w:rPr>
+          <w:rFonts w:ascii="Times New Roman" w:hAnsi="Times New Roman" w:cs="Times New Roman"/>
+        </w:rPr>
         <w:t xml:space="preserve">BERT’s last </w:t>
       </w:r>
       <w:r>
+        <w:rPr>
+          <w:rFonts w:ascii="Times New Roman" w:hAnsi="Times New Roman" w:cs="Times New Roman"/>
+        </w:rPr>
         <w:t>hidden state</w:t>
       </w:r>
       <w:r>
+        <w:rPr>
+          <w:rFonts w:ascii="Times New Roman" w:hAnsi="Times New Roman" w:cs="Times New Roman"/>
+        </w:rPr>
         <w:t xml:space="preserve"> vector</w:t>
       </w:r>
       <w:r>
+        <w:rPr>
+          <w:rFonts w:ascii="Times New Roman" w:hAnsi="Times New Roman" w:cs="Times New Roman"/>
+        </w:rPr>
         <w:t>.</w:t>
       </w:r>
     </w:p>
@@ -402,37 +675,64 @@
           <w:ilvl w:val="0"/>
           <w:numId w:val="1"/>
         </w:numPr>
-      </w:pPr>
-      <w:r>
+        <w:rPr>
+          <w:rFonts w:ascii="Times New Roman" w:hAnsi="Times New Roman" w:cs="Times New Roman"/>
+        </w:rPr>
+      </w:pPr>
+      <w:r>
+        <w:rPr>
+          <w:rFonts w:ascii="Times New Roman" w:hAnsi="Times New Roman" w:cs="Times New Roman"/>
+        </w:rPr>
         <w:t xml:space="preserve">Dimensionality </w:t>
       </w:r>
       <w:r>
+        <w:rPr>
+          <w:rFonts w:ascii="Times New Roman" w:hAnsi="Times New Roman" w:cs="Times New Roman"/>
+        </w:rPr>
         <w:t>r</w:t>
       </w:r>
       <w:r>
+        <w:rPr>
+          <w:rFonts w:ascii="Times New Roman" w:hAnsi="Times New Roman" w:cs="Times New Roman"/>
+        </w:rPr>
         <w:t>eduction: Principal Component Analysis (PCA) was applied to reduce embeddings, retaining the most informative dimensions for downstream tasks.</w:t>
       </w:r>
     </w:p>
-    <w:p/>
-    <w:p>
-      <w:pPr>
-        <w:rPr>
+    <w:p>
+      <w:pPr>
+        <w:rPr>
+          <w:rFonts w:ascii="Times New Roman" w:hAnsi="Times New Roman" w:cs="Times New Roman"/>
+        </w:rPr>
+      </w:pPr>
+    </w:p>
+    <w:p>
+      <w:pPr>
+        <w:rPr>
+          <w:rFonts w:ascii="Times New Roman" w:hAnsi="Times New Roman" w:cs="Times New Roman"/>
           <w:b/>
           <w:bCs/>
         </w:rPr>
       </w:pPr>
       <w:r>
         <w:rPr>
+          <w:rFonts w:ascii="Times New Roman" w:hAnsi="Times New Roman" w:cs="Times New Roman"/>
           <w:b/>
           <w:bCs/>
         </w:rPr>
         <w:t>Methods</w:t>
       </w:r>
     </w:p>
-    <w:p/>
-    <w:p>
-      <w:pPr>
-        <w:rPr>
+    <w:p>
+      <w:pPr>
+        <w:rPr>
+          <w:rFonts w:ascii="Times New Roman" w:hAnsi="Times New Roman" w:cs="Times New Roman"/>
+        </w:rPr>
+      </w:pPr>
+    </w:p>
+    <w:p>
+      <w:pPr>
+        <w:rPr>
+          <w:rFonts w:ascii="Times New Roman" w:hAnsi="Times New Roman" w:cs="Times New Roman"/>
           <w:b/>
           <w:bCs/>
           <w:i/>
@@ -441,6 +741,7 @@
       </w:pPr>
       <w:r>
         <w:rPr>
+          <w:rFonts w:ascii="Times New Roman" w:hAnsi="Times New Roman" w:cs="Times New Roman"/>
           <w:b/>
           <w:bCs/>
           <w:i/>
@@ -449,9 +750,23 @@
         <w:t>Attempt 1: Regression with PCA and Random Forest</w:t>
       </w:r>
     </w:p>
-    <w:p/>
-    <w:p>
-      <w:r>
+    <w:p>
+      <w:pPr>
+        <w:rPr>
+          <w:rFonts w:ascii="Times New Roman" w:hAnsi="Times New Roman" w:cs="Times New Roman"/>
+        </w:rPr>
+      </w:pPr>
+    </w:p>
+    <w:p>
+      <w:pPr>
+        <w:rPr>
+          <w:rFonts w:ascii="Times New Roman" w:hAnsi="Times New Roman" w:cs="Times New Roman"/>
+        </w:rPr>
+      </w:pPr>
+      <w:r>
+        <w:rPr>
+          <w:rFonts w:ascii="Times New Roman" w:hAnsi="Times New Roman" w:cs="Times New Roman"/>
+        </w:rPr>
         <w:t>In the first approach:</w:t>
       </w:r>
     </w:p>
@@ -462,14 +777,26 @@
           <w:ilvl w:val="0"/>
           <w:numId w:val="3"/>
         </w:numPr>
-      </w:pPr>
-      <w:r>
+        <w:rPr>
+          <w:rFonts w:ascii="Times New Roman" w:hAnsi="Times New Roman" w:cs="Times New Roman"/>
+        </w:rPr>
+      </w:pPr>
+      <w:r>
+        <w:rPr>
+          <w:rFonts w:ascii="Times New Roman" w:hAnsi="Times New Roman" w:cs="Times New Roman"/>
+        </w:rPr>
         <w:t>PCA reduced the embeddings to three dimensions for visualization and to 10</w:t>
       </w:r>
       <w:r>
+        <w:rPr>
+          <w:rFonts w:ascii="Times New Roman" w:hAnsi="Times New Roman" w:cs="Times New Roman"/>
+        </w:rPr>
         <w:t xml:space="preserve"> and </w:t>
       </w:r>
       <w:r>
+        <w:rPr>
+          <w:rFonts w:ascii="Times New Roman" w:hAnsi="Times New Roman" w:cs="Times New Roman"/>
+        </w:rPr>
         <w:t>29 dimensions for regression.</w:t>
       </w:r>
     </w:p>
@@ -480,15 +807,28 @@
           <w:ilvl w:val="0"/>
           <w:numId w:val="3"/>
         </w:numPr>
-      </w:pPr>
-      <w:r>
+        <w:rPr>
+          <w:rFonts w:ascii="Times New Roman" w:hAnsi="Times New Roman" w:cs="Times New Roman"/>
+        </w:rPr>
+      </w:pPr>
+      <w:r>
+        <w:rPr>
+          <w:rFonts w:ascii="Times New Roman" w:hAnsi="Times New Roman" w:cs="Times New Roman"/>
+        </w:rPr>
         <w:t>A Random Forest regression model was trained to predict latitude and longitude based on the reduced embeddings. Hyperparameters were optimized using grid search, and performance was evaluated using R^2 scores and visual inspection of predicted vs. actual locations.</w:t>
       </w:r>
     </w:p>
-    <w:p/>
-    <w:p>
-      <w:pPr>
-        <w:rPr>
+    <w:p>
+      <w:pPr>
+        <w:rPr>
+          <w:rFonts w:ascii="Times New Roman" w:hAnsi="Times New Roman" w:cs="Times New Roman"/>
+        </w:rPr>
+      </w:pPr>
+    </w:p>
+    <w:p>
+      <w:pPr>
+        <w:rPr>
+          <w:rFonts w:ascii="Times New Roman" w:hAnsi="Times New Roman" w:cs="Times New Roman"/>
           <w:b/>
           <w:bCs/>
           <w:i/>
@@ -497,6 +837,7 @@
       </w:pPr>
       <w:r>
         <w:rPr>
+          <w:rFonts w:ascii="Times New Roman" w:hAnsi="Times New Roman" w:cs="Times New Roman"/>
           <w:b/>
           <w:bCs/>
           <w:i/>
@@ -506,6 +847,7 @@
       </w:r>
       <w:r>
         <w:rPr>
+          <w:rFonts w:ascii="Times New Roman" w:hAnsi="Times New Roman" w:cs="Times New Roman"/>
           <w:b/>
           <w:bCs/>
           <w:i/>
@@ -515,6 +857,7 @@
       </w:r>
       <w:r>
         <w:rPr>
+          <w:rFonts w:ascii="Times New Roman" w:hAnsi="Times New Roman" w:cs="Times New Roman"/>
           <w:b/>
           <w:bCs/>
           <w:i/>
@@ -524,6 +867,7 @@
       </w:r>
       <w:r>
         <w:rPr>
+          <w:rFonts w:ascii="Times New Roman" w:hAnsi="Times New Roman" w:cs="Times New Roman"/>
           <w:b/>
           <w:bCs/>
           <w:i/>
@@ -533,6 +877,7 @@
       </w:r>
       <w:r>
         <w:rPr>
+          <w:rFonts w:ascii="Times New Roman" w:hAnsi="Times New Roman" w:cs="Times New Roman"/>
           <w:b/>
           <w:bCs/>
           <w:i/>
@@ -542,6 +887,7 @@
       </w:r>
       <w:r>
         <w:rPr>
+          <w:rFonts w:ascii="Times New Roman" w:hAnsi="Times New Roman" w:cs="Times New Roman"/>
           <w:b/>
           <w:bCs/>
           <w:i/>
@@ -550,27 +896,59 @@
         <w:t>, and Data Cleaning</w:t>
       </w:r>
     </w:p>
-    <w:p/>
-    <w:p>
-      <w:r>
+    <w:p>
+      <w:pPr>
+        <w:rPr>
+          <w:rFonts w:ascii="Times New Roman" w:hAnsi="Times New Roman" w:cs="Times New Roman"/>
+        </w:rPr>
+      </w:pPr>
+    </w:p>
+    <w:p>
+      <w:pPr>
+        <w:rPr>
+          <w:rFonts w:ascii="Times New Roman" w:hAnsi="Times New Roman" w:cs="Times New Roman"/>
+        </w:rPr>
+      </w:pPr>
+      <w:r>
+        <w:rPr>
+          <w:rFonts w:ascii="Times New Roman" w:hAnsi="Times New Roman" w:cs="Times New Roman"/>
+        </w:rPr>
         <w:t>The second approach focused on</w:t>
       </w:r>
       <w:r>
+        <w:rPr>
+          <w:rFonts w:ascii="Times New Roman" w:hAnsi="Times New Roman" w:cs="Times New Roman"/>
+        </w:rPr>
         <w:t xml:space="preserve"> lasso regression and</w:t>
       </w:r>
       <w:r>
+        <w:rPr>
+          <w:rFonts w:ascii="Times New Roman" w:hAnsi="Times New Roman" w:cs="Times New Roman"/>
+        </w:rPr>
         <w:t xml:space="preserve"> </w:t>
       </w:r>
       <w:r>
+        <w:rPr>
+          <w:rFonts w:ascii="Times New Roman" w:hAnsi="Times New Roman" w:cs="Times New Roman"/>
+        </w:rPr>
         <w:t>hierarchical classification</w:t>
       </w:r>
       <w:r>
+        <w:rPr>
+          <w:rFonts w:ascii="Times New Roman" w:hAnsi="Times New Roman" w:cs="Times New Roman"/>
+        </w:rPr>
         <w:t xml:space="preserve">, as well as resolving </w:t>
       </w:r>
       <w:r>
+        <w:rPr>
+          <w:rFonts w:ascii="Times New Roman" w:hAnsi="Times New Roman" w:cs="Times New Roman"/>
+        </w:rPr>
         <w:t xml:space="preserve">data cleaning </w:t>
       </w:r>
       <w:r>
+        <w:rPr>
+          <w:rFonts w:ascii="Times New Roman" w:hAnsi="Times New Roman" w:cs="Times New Roman"/>
+        </w:rPr>
         <w:t>issues with the first approach:</w:t>
       </w:r>
     </w:p>
@@ -581,8 +959,14 @@
           <w:ilvl w:val="0"/>
           <w:numId w:val="4"/>
         </w:numPr>
-      </w:pPr>
-      <w:r>
+        <w:rPr>
+          <w:rFonts w:ascii="Times New Roman" w:hAnsi="Times New Roman" w:cs="Times New Roman"/>
+        </w:rPr>
+      </w:pPr>
+      <w:r>
+        <w:rPr>
+          <w:rFonts w:ascii="Times New Roman" w:hAnsi="Times New Roman" w:cs="Times New Roman"/>
+        </w:rPr>
         <w:t>Lasso reduced the embeddings to 111 dimensions for two additional regression models: ElasticNet and another Random Forest regression model. Hyperparameters for each were optimized using grid search, and performance was once again evaluated using R^2 scores and visual inspection of predicted vs. actual locations.</w:t>
       </w:r>
     </w:p>
@@ -593,46 +977,88 @@
           <w:ilvl w:val="0"/>
           <w:numId w:val="4"/>
         </w:numPr>
-      </w:pPr>
-      <w:r>
+        <w:rPr>
+          <w:rFonts w:ascii="Times New Roman" w:hAnsi="Times New Roman" w:cs="Times New Roman"/>
+        </w:rPr>
+      </w:pPr>
+      <w:r>
+        <w:rPr>
+          <w:rFonts w:ascii="Times New Roman" w:hAnsi="Times New Roman" w:cs="Times New Roman"/>
+        </w:rPr>
         <w:t xml:space="preserve">A custom </w:t>
       </w:r>
       <w:proofErr w:type="spellStart"/>
       <w:r>
+        <w:rPr>
+          <w:rFonts w:ascii="Times New Roman" w:hAnsi="Times New Roman" w:cs="Times New Roman"/>
+        </w:rPr>
         <w:t>PyTorch</w:t>
       </w:r>
       <w:proofErr w:type="spellEnd"/>
       <w:r>
+        <w:rPr>
+          <w:rFonts w:ascii="Times New Roman" w:hAnsi="Times New Roman" w:cs="Times New Roman"/>
+        </w:rPr>
         <w:t xml:space="preserve"> model predicted geographic hierarchy (region</w:t>
       </w:r>
       <w:r>
+        <w:rPr>
+          <w:rFonts w:ascii="Times New Roman" w:hAnsi="Times New Roman" w:cs="Times New Roman"/>
+        </w:rPr>
         <w:t xml:space="preserve"> </w:t>
       </w:r>
       <w:r>
+        <w:rPr>
+          <w:rFonts w:ascii="Times New Roman" w:hAnsi="Times New Roman" w:cs="Times New Roman"/>
+        </w:rPr>
         <w:t>→</w:t>
       </w:r>
       <w:r>
+        <w:rPr>
+          <w:rFonts w:ascii="Times New Roman" w:hAnsi="Times New Roman" w:cs="Times New Roman"/>
+        </w:rPr>
         <w:t xml:space="preserve"> </w:t>
       </w:r>
       <w:r>
+        <w:rPr>
+          <w:rFonts w:ascii="Times New Roman" w:hAnsi="Times New Roman" w:cs="Times New Roman"/>
+        </w:rPr>
         <w:t>state</w:t>
       </w:r>
       <w:r>
+        <w:rPr>
+          <w:rFonts w:ascii="Times New Roman" w:hAnsi="Times New Roman" w:cs="Times New Roman"/>
+        </w:rPr>
         <w:t xml:space="preserve"> </w:t>
       </w:r>
       <w:r>
+        <w:rPr>
+          <w:rFonts w:ascii="Times New Roman" w:hAnsi="Times New Roman" w:cs="Times New Roman"/>
+        </w:rPr>
         <w:t>→</w:t>
       </w:r>
       <w:r>
+        <w:rPr>
+          <w:rFonts w:ascii="Times New Roman" w:hAnsi="Times New Roman" w:cs="Times New Roman"/>
+        </w:rPr>
         <w:t xml:space="preserve"> </w:t>
       </w:r>
       <w:r>
+        <w:rPr>
+          <w:rFonts w:ascii="Times New Roman" w:hAnsi="Times New Roman" w:cs="Times New Roman"/>
+        </w:rPr>
         <w:t>city) using shared and task-specific layers.</w:t>
       </w:r>
       <w:r>
+        <w:rPr>
+          <w:rFonts w:ascii="Times New Roman" w:hAnsi="Times New Roman" w:cs="Times New Roman"/>
+        </w:rPr>
         <w:t xml:space="preserve"> </w:t>
       </w:r>
       <w:r>
+        <w:rPr>
+          <w:rFonts w:ascii="Times New Roman" w:hAnsi="Times New Roman" w:cs="Times New Roman"/>
+        </w:rPr>
         <w:t>The model trained on embeddings, optimizing separate cross-entropy losses for each hierarchical level.</w:t>
       </w:r>
     </w:p>
@@ -643,29 +1069,47 @@
           <w:ilvl w:val="0"/>
           <w:numId w:val="4"/>
         </w:numPr>
-      </w:pPr>
-      <w:r>
-        <w:lastRenderedPageBreak/>
+        <w:rPr>
+          <w:rFonts w:ascii="Times New Roman" w:hAnsi="Times New Roman" w:cs="Times New Roman"/>
+        </w:rPr>
+      </w:pPr>
+      <w:r>
+        <w:rPr>
+          <w:rFonts w:ascii="Times New Roman" w:hAnsi="Times New Roman" w:cs="Times New Roman"/>
+        </w:rPr>
         <w:t xml:space="preserve">Extra cleaning steps </w:t>
       </w:r>
       <w:r>
+        <w:rPr>
+          <w:rFonts w:ascii="Times New Roman" w:hAnsi="Times New Roman" w:cs="Times New Roman"/>
+        </w:rPr>
         <w:t>resolve</w:t>
       </w:r>
       <w:r>
+        <w:rPr>
+          <w:rFonts w:ascii="Times New Roman" w:hAnsi="Times New Roman" w:cs="Times New Roman"/>
+        </w:rPr>
         <w:t xml:space="preserve">d data </w:t>
       </w:r>
       <w:r>
+        <w:rPr>
+          <w:rFonts w:ascii="Times New Roman" w:hAnsi="Times New Roman" w:cs="Times New Roman"/>
+        </w:rPr>
         <w:t>shortcomings of the first approach.</w:t>
       </w:r>
     </w:p>
     <w:p>
       <w:pPr>
         <w:ind w:left="360"/>
-      </w:pPr>
-    </w:p>
-    <w:p>
-      <w:pPr>
-        <w:rPr>
+        <w:rPr>
+          <w:rFonts w:ascii="Times New Roman" w:hAnsi="Times New Roman" w:cs="Times New Roman"/>
+        </w:rPr>
+      </w:pPr>
+    </w:p>
+    <w:p>
+      <w:pPr>
+        <w:rPr>
+          <w:rFonts w:ascii="Times New Roman" w:hAnsi="Times New Roman" w:cs="Times New Roman"/>
           <w:b/>
           <w:bCs/>
           <w:i/>
@@ -674,6 +1118,7 @@
       </w:pPr>
       <w:r>
         <w:rPr>
+          <w:rFonts w:ascii="Times New Roman" w:hAnsi="Times New Roman" w:cs="Times New Roman"/>
           <w:b/>
           <w:bCs/>
           <w:i/>
@@ -682,9 +1127,23 @@
         <w:t>Evaluation Metrics</w:t>
       </w:r>
     </w:p>
-    <w:p/>
-    <w:p>
-      <w:r>
+    <w:p>
+      <w:pPr>
+        <w:rPr>
+          <w:rFonts w:ascii="Times New Roman" w:hAnsi="Times New Roman" w:cs="Times New Roman"/>
+        </w:rPr>
+      </w:pPr>
+    </w:p>
+    <w:p>
+      <w:pPr>
+        <w:rPr>
+          <w:rFonts w:ascii="Times New Roman" w:hAnsi="Times New Roman" w:cs="Times New Roman"/>
+        </w:rPr>
+      </w:pPr>
+      <w:r>
+        <w:rPr>
+          <w:rFonts w:ascii="Times New Roman" w:hAnsi="Times New Roman" w:cs="Times New Roman"/>
+        </w:rPr>
         <w:t>Models were evaluated using:</w:t>
       </w:r>
     </w:p>
@@ -695,17 +1154,32 @@
           <w:ilvl w:val="0"/>
           <w:numId w:val="5"/>
         </w:numPr>
-      </w:pPr>
-      <w:r>
+        <w:rPr>
+          <w:rFonts w:ascii="Times New Roman" w:hAnsi="Times New Roman" w:cs="Times New Roman"/>
+        </w:rPr>
+      </w:pPr>
+      <w:r>
+        <w:rPr>
+          <w:rFonts w:ascii="Times New Roman" w:hAnsi="Times New Roman" w:cs="Times New Roman"/>
+        </w:rPr>
         <w:t>R^</w:t>
       </w:r>
       <w:r>
+        <w:rPr>
+          <w:rFonts w:ascii="Times New Roman" w:hAnsi="Times New Roman" w:cs="Times New Roman"/>
+        </w:rPr>
         <w:t xml:space="preserve">2 </w:t>
       </w:r>
       <w:r>
+        <w:rPr>
+          <w:rFonts w:ascii="Times New Roman" w:hAnsi="Times New Roman" w:cs="Times New Roman"/>
+        </w:rPr>
         <w:t>scores</w:t>
       </w:r>
       <w:r>
+        <w:rPr>
+          <w:rFonts w:ascii="Times New Roman" w:hAnsi="Times New Roman" w:cs="Times New Roman"/>
+        </w:rPr>
         <w:t>: For regression models, though negative scores indicated poor performance.</w:t>
       </w:r>
     </w:p>
@@ -716,14 +1190,26 @@
           <w:ilvl w:val="0"/>
           <w:numId w:val="5"/>
         </w:numPr>
-      </w:pPr>
-      <w:r>
+        <w:rPr>
+          <w:rFonts w:ascii="Times New Roman" w:hAnsi="Times New Roman" w:cs="Times New Roman"/>
+        </w:rPr>
+      </w:pPr>
+      <w:r>
+        <w:rPr>
+          <w:rFonts w:ascii="Times New Roman" w:hAnsi="Times New Roman" w:cs="Times New Roman"/>
+        </w:rPr>
         <w:t xml:space="preserve">Visual </w:t>
       </w:r>
       <w:r>
+        <w:rPr>
+          <w:rFonts w:ascii="Times New Roman" w:hAnsi="Times New Roman" w:cs="Times New Roman"/>
+        </w:rPr>
         <w:t>a</w:t>
       </w:r>
       <w:r>
+        <w:rPr>
+          <w:rFonts w:ascii="Times New Roman" w:hAnsi="Times New Roman" w:cs="Times New Roman"/>
+        </w:rPr>
         <w:t>nalysis: Maps of predicted vs. actual locations provided qualitative insights.</w:t>
       </w:r>
     </w:p>
@@ -734,37 +1220,65 @@
           <w:ilvl w:val="0"/>
           <w:numId w:val="5"/>
         </w:numPr>
-      </w:pPr>
-      <w:r>
+        <w:rPr>
+          <w:rFonts w:ascii="Times New Roman" w:hAnsi="Times New Roman" w:cs="Times New Roman"/>
+        </w:rPr>
+      </w:pPr>
+      <w:r>
+        <w:rPr>
+          <w:rFonts w:ascii="Times New Roman" w:hAnsi="Times New Roman" w:cs="Times New Roman"/>
+        </w:rPr>
         <w:t xml:space="preserve">Classification </w:t>
       </w:r>
       <w:r>
+        <w:rPr>
+          <w:rFonts w:ascii="Times New Roman" w:hAnsi="Times New Roman" w:cs="Times New Roman"/>
+        </w:rPr>
         <w:t>a</w:t>
       </w:r>
       <w:r>
+        <w:rPr>
+          <w:rFonts w:ascii="Times New Roman" w:hAnsi="Times New Roman" w:cs="Times New Roman"/>
+        </w:rPr>
         <w:t>ccuracy: Accuracy was reported for hierarchical models at the region, state, and city levels.</w:t>
       </w:r>
     </w:p>
-    <w:p/>
-    <w:p>
-      <w:pPr>
-        <w:rPr>
+    <w:p>
+      <w:pPr>
+        <w:rPr>
+          <w:rFonts w:ascii="Times New Roman" w:hAnsi="Times New Roman" w:cs="Times New Roman"/>
+        </w:rPr>
+      </w:pPr>
+    </w:p>
+    <w:p>
+      <w:pPr>
+        <w:rPr>
+          <w:rFonts w:ascii="Times New Roman" w:hAnsi="Times New Roman" w:cs="Times New Roman"/>
           <w:b/>
           <w:bCs/>
         </w:rPr>
       </w:pPr>
       <w:r>
         <w:rPr>
+          <w:rFonts w:ascii="Times New Roman" w:hAnsi="Times New Roman" w:cs="Times New Roman"/>
           <w:b/>
           <w:bCs/>
         </w:rPr>
+        <w:lastRenderedPageBreak/>
         <w:t>Results</w:t>
       </w:r>
     </w:p>
-    <w:p/>
-    <w:p>
-      <w:pPr>
-        <w:rPr>
+    <w:p>
+      <w:pPr>
+        <w:rPr>
+          <w:rFonts w:ascii="Times New Roman" w:hAnsi="Times New Roman" w:cs="Times New Roman"/>
+        </w:rPr>
+      </w:pPr>
+    </w:p>
+    <w:p>
+      <w:pPr>
+        <w:rPr>
+          <w:rFonts w:ascii="Times New Roman" w:hAnsi="Times New Roman" w:cs="Times New Roman"/>
           <w:b/>
           <w:bCs/>
           <w:i/>
@@ -773,6 +1287,7 @@
       </w:pPr>
       <w:r>
         <w:rPr>
+          <w:rFonts w:ascii="Times New Roman" w:hAnsi="Times New Roman" w:cs="Times New Roman"/>
           <w:b/>
           <w:bCs/>
           <w:i/>
@@ -781,16 +1296,24 @@
         <w:t>Attempt 1 Results</w:t>
       </w:r>
     </w:p>
-    <w:p/>
-    <w:p>
-      <w:pPr>
-        <w:rPr>
+    <w:p>
+      <w:pPr>
+        <w:rPr>
+          <w:rFonts w:ascii="Times New Roman" w:hAnsi="Times New Roman" w:cs="Times New Roman"/>
+        </w:rPr>
+      </w:pPr>
+    </w:p>
+    <w:p>
+      <w:pPr>
+        <w:rPr>
+          <w:rFonts w:ascii="Times New Roman" w:hAnsi="Times New Roman" w:cs="Times New Roman"/>
           <w:i/>
           <w:iCs/>
         </w:rPr>
       </w:pPr>
       <w:r>
         <w:rPr>
+          <w:rFonts w:ascii="Times New Roman" w:hAnsi="Times New Roman" w:cs="Times New Roman"/>
           <w:i/>
           <w:iCs/>
         </w:rPr>
@@ -798,44 +1321,84 @@
       </w:r>
     </w:p>
     <w:p>
-      <w:r>
+      <w:pPr>
+        <w:rPr>
+          <w:rFonts w:ascii="Times New Roman" w:hAnsi="Times New Roman" w:cs="Times New Roman"/>
+        </w:rPr>
+      </w:pPr>
+      <w:r>
+        <w:rPr>
+          <w:rFonts w:ascii="Times New Roman" w:hAnsi="Times New Roman" w:cs="Times New Roman"/>
+        </w:rPr>
         <w:t xml:space="preserve">A 3D scatterplot of embeddings revealed limited clustering by geography. For example, </w:t>
       </w:r>
       <w:r>
+        <w:rPr>
+          <w:rFonts w:ascii="Times New Roman" w:hAnsi="Times New Roman" w:cs="Times New Roman"/>
+        </w:rPr>
         <w:t>Kendrick Lamar and Kanye West</w:t>
       </w:r>
       <w:r>
+        <w:rPr>
+          <w:rFonts w:ascii="Times New Roman" w:hAnsi="Times New Roman" w:cs="Times New Roman"/>
+        </w:rPr>
         <w:t xml:space="preserve"> (from </w:t>
       </w:r>
       <w:r>
+        <w:rPr>
+          <w:rFonts w:ascii="Times New Roman" w:hAnsi="Times New Roman" w:cs="Times New Roman"/>
+        </w:rPr>
         <w:t>California</w:t>
       </w:r>
       <w:r>
+        <w:rPr>
+          <w:rFonts w:ascii="Times New Roman" w:hAnsi="Times New Roman" w:cs="Times New Roman"/>
+        </w:rPr>
         <w:t xml:space="preserve"> and </w:t>
       </w:r>
       <w:r>
+        <w:rPr>
+          <w:rFonts w:ascii="Times New Roman" w:hAnsi="Times New Roman" w:cs="Times New Roman"/>
+        </w:rPr>
         <w:t>Illinois</w:t>
       </w:r>
       <w:r>
+        <w:rPr>
+          <w:rFonts w:ascii="Times New Roman" w:hAnsi="Times New Roman" w:cs="Times New Roman"/>
+        </w:rPr>
         <w:t>, respectively) formed a small cluster</w:t>
       </w:r>
       <w:r>
+        <w:rPr>
+          <w:rFonts w:ascii="Times New Roman" w:hAnsi="Times New Roman" w:cs="Times New Roman"/>
+        </w:rPr>
         <w:t>. A</w:t>
       </w:r>
       <w:r>
+        <w:rPr>
+          <w:rFonts w:ascii="Times New Roman" w:hAnsi="Times New Roman" w:cs="Times New Roman"/>
+        </w:rPr>
         <w:t>rtists from different regions often overlapped in the reduced embedding space.</w:t>
       </w:r>
     </w:p>
-    <w:p/>
-    <w:p>
-      <w:pPr>
-        <w:rPr>
+    <w:p>
+      <w:pPr>
+        <w:rPr>
+          <w:rFonts w:ascii="Times New Roman" w:hAnsi="Times New Roman" w:cs="Times New Roman"/>
+        </w:rPr>
+      </w:pPr>
+    </w:p>
+    <w:p>
+      <w:pPr>
+        <w:rPr>
+          <w:rFonts w:ascii="Times New Roman" w:hAnsi="Times New Roman" w:cs="Times New Roman"/>
           <w:i/>
           <w:iCs/>
         </w:rPr>
       </w:pPr>
       <w:r>
         <w:rPr>
+          <w:rFonts w:ascii="Times New Roman" w:hAnsi="Times New Roman" w:cs="Times New Roman"/>
           <w:i/>
           <w:iCs/>
         </w:rPr>
@@ -843,6 +1406,7 @@
       </w:r>
       <w:r>
         <w:rPr>
+          <w:rFonts w:ascii="Times New Roman" w:hAnsi="Times New Roman" w:cs="Times New Roman"/>
           <w:i/>
           <w:iCs/>
         </w:rPr>
@@ -850,6 +1414,7 @@
       </w:r>
       <w:r>
         <w:rPr>
+          <w:rFonts w:ascii="Times New Roman" w:hAnsi="Times New Roman" w:cs="Times New Roman"/>
           <w:i/>
           <w:iCs/>
         </w:rPr>
@@ -863,20 +1428,38 @@
           <w:ilvl w:val="0"/>
           <w:numId w:val="6"/>
         </w:numPr>
-      </w:pPr>
-      <w:r>
+        <w:rPr>
+          <w:rFonts w:ascii="Times New Roman" w:hAnsi="Times New Roman" w:cs="Times New Roman"/>
+        </w:rPr>
+      </w:pPr>
+      <w:r>
+        <w:rPr>
+          <w:rFonts w:ascii="Times New Roman" w:hAnsi="Times New Roman" w:cs="Times New Roman"/>
+        </w:rPr>
         <w:t xml:space="preserve">10 </w:t>
       </w:r>
       <w:r>
+        <w:rPr>
+          <w:rFonts w:ascii="Times New Roman" w:hAnsi="Times New Roman" w:cs="Times New Roman"/>
+        </w:rPr>
         <w:t>c</w:t>
       </w:r>
       <w:r>
+        <w:rPr>
+          <w:rFonts w:ascii="Times New Roman" w:hAnsi="Times New Roman" w:cs="Times New Roman"/>
+        </w:rPr>
         <w:t xml:space="preserve">omponents: The model achieved a cross-validated R^2 score of -5.18. Predicted locations were </w:t>
       </w:r>
       <w:r>
+        <w:rPr>
+          <w:rFonts w:ascii="Times New Roman" w:hAnsi="Times New Roman" w:cs="Times New Roman"/>
+        </w:rPr>
         <w:t>biased towards the center of the map</w:t>
       </w:r>
       <w:r>
+        <w:rPr>
+          <w:rFonts w:ascii="Times New Roman" w:hAnsi="Times New Roman" w:cs="Times New Roman"/>
+        </w:rPr>
         <w:t>, with poor generalization to unseen artists like Diddy.</w:t>
       </w:r>
     </w:p>
@@ -887,27 +1470,52 @@
           <w:ilvl w:val="0"/>
           <w:numId w:val="6"/>
         </w:numPr>
-      </w:pPr>
-      <w:r>
+        <w:rPr>
+          <w:rFonts w:ascii="Times New Roman" w:hAnsi="Times New Roman" w:cs="Times New Roman"/>
+        </w:rPr>
+      </w:pPr>
+      <w:r>
+        <w:rPr>
+          <w:rFonts w:ascii="Times New Roman" w:hAnsi="Times New Roman" w:cs="Times New Roman"/>
+        </w:rPr>
         <w:t xml:space="preserve">29 </w:t>
       </w:r>
       <w:r>
+        <w:rPr>
+          <w:rFonts w:ascii="Times New Roman" w:hAnsi="Times New Roman" w:cs="Times New Roman"/>
+        </w:rPr>
         <w:t>c</w:t>
       </w:r>
       <w:r>
+        <w:rPr>
+          <w:rFonts w:ascii="Times New Roman" w:hAnsi="Times New Roman" w:cs="Times New Roman"/>
+        </w:rPr>
         <w:t xml:space="preserve">omponents (95% </w:t>
       </w:r>
       <w:r>
+        <w:rPr>
+          <w:rFonts w:ascii="Times New Roman" w:hAnsi="Times New Roman" w:cs="Times New Roman"/>
+        </w:rPr>
         <w:t>v</w:t>
       </w:r>
       <w:r>
+        <w:rPr>
+          <w:rFonts w:ascii="Times New Roman" w:hAnsi="Times New Roman" w:cs="Times New Roman"/>
+        </w:rPr>
         <w:t>ariance): The R^2 improved to -2.82, and predicted locations were closer to actual locations. Visual analysis showed some alignment, but many predictions remained inaccurate.</w:t>
       </w:r>
     </w:p>
-    <w:p/>
-    <w:p>
-      <w:pPr>
-        <w:rPr>
+    <w:p>
+      <w:pPr>
+        <w:rPr>
+          <w:rFonts w:ascii="Times New Roman" w:hAnsi="Times New Roman" w:cs="Times New Roman"/>
+        </w:rPr>
+      </w:pPr>
+    </w:p>
+    <w:p>
+      <w:pPr>
+        <w:rPr>
+          <w:rFonts w:ascii="Times New Roman" w:hAnsi="Times New Roman" w:cs="Times New Roman"/>
           <w:b/>
           <w:bCs/>
           <w:i/>
@@ -916,6 +1524,7 @@
       </w:pPr>
       <w:r>
         <w:rPr>
+          <w:rFonts w:ascii="Times New Roman" w:hAnsi="Times New Roman" w:cs="Times New Roman"/>
           <w:b/>
           <w:bCs/>
           <w:i/>
@@ -924,16 +1533,24 @@
         <w:t>Attempt 2 Results</w:t>
       </w:r>
     </w:p>
-    <w:p/>
-    <w:p>
-      <w:pPr>
-        <w:rPr>
+    <w:p>
+      <w:pPr>
+        <w:rPr>
+          <w:rFonts w:ascii="Times New Roman" w:hAnsi="Times New Roman" w:cs="Times New Roman"/>
+        </w:rPr>
+      </w:pPr>
+    </w:p>
+    <w:p>
+      <w:pPr>
+        <w:rPr>
+          <w:rFonts w:ascii="Times New Roman" w:hAnsi="Times New Roman" w:cs="Times New Roman"/>
           <w:i/>
           <w:iCs/>
         </w:rPr>
       </w:pPr>
       <w:r>
         <w:rPr>
+          <w:rFonts w:ascii="Times New Roman" w:hAnsi="Times New Roman" w:cs="Times New Roman"/>
           <w:i/>
           <w:iCs/>
         </w:rPr>
@@ -941,50 +1558,72 @@
       </w:r>
     </w:p>
     <w:p>
-      <w:r>
+      <w:pPr>
+        <w:rPr>
+          <w:rFonts w:ascii="Times New Roman" w:hAnsi="Times New Roman" w:cs="Times New Roman"/>
+        </w:rPr>
+      </w:pPr>
+      <w:r>
+        <w:rPr>
+          <w:rFonts w:ascii="Times New Roman" w:hAnsi="Times New Roman" w:cs="Times New Roman"/>
+        </w:rPr>
         <w:t>ElasticNet</w:t>
       </w:r>
       <w:r>
-        <w:t xml:space="preserve">, </w:t>
-      </w:r>
-      <w:r>
-        <w:t xml:space="preserve">a regression method that combines the L1 and L2 penalties of the Lasso and Ridge methods to improve regularization and </w:t>
-      </w:r>
-      <w:r>
-        <w:t>feature</w:t>
-      </w:r>
-      <w:r>
-        <w:t xml:space="preserve"> selection</w:t>
-      </w:r>
-      <w:r>
-        <w:t xml:space="preserve">, </w:t>
-      </w:r>
-      <w:r>
+        <w:rPr>
+          <w:rFonts w:ascii="Times New Roman" w:hAnsi="Times New Roman" w:cs="Times New Roman"/>
+        </w:rPr>
+        <w:t xml:space="preserve">, a regression method that combines the L1 and L2 penalties of the Lasso and Ridge methods to improve regularization and feature selection, </w:t>
+      </w:r>
+      <w:r>
+        <w:rPr>
+          <w:rFonts w:ascii="Times New Roman" w:hAnsi="Times New Roman" w:cs="Times New Roman"/>
+        </w:rPr>
         <w:t xml:space="preserve">produced sparse models with a cross-validated R^2 of -0.97. While better than </w:t>
       </w:r>
       <w:r>
+        <w:rPr>
+          <w:rFonts w:ascii="Times New Roman" w:hAnsi="Times New Roman" w:cs="Times New Roman"/>
+        </w:rPr>
         <w:t>Attempt 1</w:t>
       </w:r>
       <w:r>
+        <w:rPr>
+          <w:rFonts w:ascii="Times New Roman" w:hAnsi="Times New Roman" w:cs="Times New Roman"/>
+        </w:rPr>
         <w:t>, the model still underperformed in explaining geographic variance</w:t>
       </w:r>
       <w:r>
+        <w:rPr>
+          <w:rFonts w:ascii="Times New Roman" w:hAnsi="Times New Roman" w:cs="Times New Roman"/>
+        </w:rPr>
         <w:t>, especially</w:t>
       </w:r>
       <w:r>
+        <w:rPr>
+          <w:rFonts w:ascii="Times New Roman" w:hAnsi="Times New Roman" w:cs="Times New Roman"/>
+        </w:rPr>
         <w:t xml:space="preserve"> in areas less represented in the training data.</w:t>
       </w:r>
     </w:p>
-    <w:p/>
-    <w:p>
-      <w:pPr>
-        <w:rPr>
+    <w:p>
+      <w:pPr>
+        <w:rPr>
+          <w:rFonts w:ascii="Times New Roman" w:hAnsi="Times New Roman" w:cs="Times New Roman"/>
+        </w:rPr>
+      </w:pPr>
+    </w:p>
+    <w:p>
+      <w:pPr>
+        <w:rPr>
+          <w:rFonts w:ascii="Times New Roman" w:hAnsi="Times New Roman" w:cs="Times New Roman"/>
           <w:i/>
           <w:iCs/>
         </w:rPr>
       </w:pPr>
       <w:r>
         <w:rPr>
+          <w:rFonts w:ascii="Times New Roman" w:hAnsi="Times New Roman" w:cs="Times New Roman"/>
           <w:i/>
           <w:iCs/>
         </w:rPr>
@@ -992,23 +1631,42 @@
       </w:r>
     </w:p>
     <w:p>
-      <w:r>
+      <w:pPr>
+        <w:rPr>
+          <w:rFonts w:ascii="Times New Roman" w:hAnsi="Times New Roman" w:cs="Times New Roman"/>
+        </w:rPr>
+      </w:pPr>
+      <w:r>
+        <w:rPr>
+          <w:rFonts w:ascii="Times New Roman" w:hAnsi="Times New Roman" w:cs="Times New Roman"/>
+        </w:rPr>
         <w:t>Combining Lasso for feature selection with Random Forest regression yielded an R^2 of -0.70. This hybrid approach slightly improved predictions</w:t>
       </w:r>
       <w:r>
+        <w:rPr>
+          <w:rFonts w:ascii="Times New Roman" w:hAnsi="Times New Roman" w:cs="Times New Roman"/>
+        </w:rPr>
         <w:t>.</w:t>
       </w:r>
     </w:p>
-    <w:p/>
-    <w:p>
-      <w:pPr>
-        <w:rPr>
+    <w:p>
+      <w:pPr>
+        <w:rPr>
+          <w:rFonts w:ascii="Times New Roman" w:hAnsi="Times New Roman" w:cs="Times New Roman"/>
+        </w:rPr>
+      </w:pPr>
+    </w:p>
+    <w:p>
+      <w:pPr>
+        <w:rPr>
+          <w:rFonts w:ascii="Times New Roman" w:hAnsi="Times New Roman" w:cs="Times New Roman"/>
           <w:i/>
           <w:iCs/>
         </w:rPr>
       </w:pPr>
       <w:r>
         <w:rPr>
+          <w:rFonts w:ascii="Times New Roman" w:hAnsi="Times New Roman" w:cs="Times New Roman"/>
           <w:i/>
           <w:iCs/>
         </w:rPr>
@@ -1016,53 +1674,90 @@
       </w:r>
     </w:p>
     <w:p>
-      <w:r>
-        <w:t xml:space="preserve">Applying </w:t>
-      </w:r>
-      <w:r>
-        <w:t xml:space="preserve">Random Forest on </w:t>
-      </w:r>
-      <w:r>
+      <w:pPr>
+        <w:rPr>
+          <w:rFonts w:ascii="Times New Roman" w:hAnsi="Times New Roman" w:cs="Times New Roman"/>
+        </w:rPr>
+      </w:pPr>
+      <w:r>
+        <w:rPr>
+          <w:rFonts w:ascii="Times New Roman" w:hAnsi="Times New Roman" w:cs="Times New Roman"/>
+        </w:rPr>
+        <w:t xml:space="preserve">Applying Random Forest on </w:t>
+      </w:r>
+      <w:r>
+        <w:rPr>
+          <w:rFonts w:ascii="Times New Roman" w:hAnsi="Times New Roman" w:cs="Times New Roman"/>
+        </w:rPr>
         <w:t xml:space="preserve">reduced embeddings from </w:t>
       </w:r>
       <w:r>
+        <w:rPr>
+          <w:rFonts w:ascii="Times New Roman" w:hAnsi="Times New Roman" w:cs="Times New Roman"/>
+        </w:rPr>
         <w:t xml:space="preserve">PCA with cleaned data and 29 components yielded </w:t>
       </w:r>
       <w:r>
+        <w:rPr>
+          <w:rFonts w:ascii="Times New Roman" w:hAnsi="Times New Roman" w:cs="Times New Roman"/>
+        </w:rPr>
         <w:t xml:space="preserve">small </w:t>
       </w:r>
       <w:r>
+        <w:rPr>
+          <w:rFonts w:ascii="Times New Roman" w:hAnsi="Times New Roman" w:cs="Times New Roman"/>
+        </w:rPr>
         <w:t>further improvement</w:t>
       </w:r>
       <w:r>
+        <w:rPr>
+          <w:rFonts w:ascii="Times New Roman" w:hAnsi="Times New Roman" w:cs="Times New Roman"/>
+        </w:rPr>
         <w:t xml:space="preserve">, with an </w:t>
       </w:r>
       <w:r>
+        <w:rPr>
+          <w:rFonts w:ascii="Times New Roman" w:hAnsi="Times New Roman" w:cs="Times New Roman"/>
+        </w:rPr>
         <w:t>R^2 of</w:t>
       </w:r>
       <w:r>
+        <w:rPr>
+          <w:rFonts w:ascii="Times New Roman" w:hAnsi="Times New Roman" w:cs="Times New Roman"/>
+        </w:rPr>
         <w:t xml:space="preserve"> </w:t>
       </w:r>
       <w:r>
-        <w:t>-0.6</w:t>
-      </w:r>
-      <w:r>
-        <w:t>6</w:t>
-      </w:r>
-      <w:r>
+        <w:rPr>
+          <w:rFonts w:ascii="Times New Roman" w:hAnsi="Times New Roman" w:cs="Times New Roman"/>
+        </w:rPr>
+        <w:t>-0.66</w:t>
+      </w:r>
+      <w:r>
+        <w:rPr>
+          <w:rFonts w:ascii="Times New Roman" w:hAnsi="Times New Roman" w:cs="Times New Roman"/>
+        </w:rPr>
         <w:t>.</w:t>
       </w:r>
     </w:p>
-    <w:p/>
-    <w:p>
-      <w:pPr>
-        <w:rPr>
+    <w:p>
+      <w:pPr>
+        <w:rPr>
+          <w:rFonts w:ascii="Times New Roman" w:hAnsi="Times New Roman" w:cs="Times New Roman"/>
+        </w:rPr>
+      </w:pPr>
+    </w:p>
+    <w:p>
+      <w:pPr>
+        <w:rPr>
+          <w:rFonts w:ascii="Times New Roman" w:hAnsi="Times New Roman" w:cs="Times New Roman"/>
           <w:i/>
           <w:iCs/>
         </w:rPr>
       </w:pPr>
       <w:r>
         <w:rPr>
+          <w:rFonts w:ascii="Times New Roman" w:hAnsi="Times New Roman" w:cs="Times New Roman"/>
           <w:i/>
           <w:iCs/>
         </w:rPr>
@@ -1070,7 +1765,15 @@
       </w:r>
     </w:p>
     <w:p>
-      <w:r>
+      <w:pPr>
+        <w:rPr>
+          <w:rFonts w:ascii="Times New Roman" w:hAnsi="Times New Roman" w:cs="Times New Roman"/>
+        </w:rPr>
+      </w:pPr>
+      <w:r>
+        <w:rPr>
+          <w:rFonts w:ascii="Times New Roman" w:hAnsi="Times New Roman" w:cs="Times New Roman"/>
+        </w:rPr>
         <w:t>The hierarchical model struggled, achieving:</w:t>
       </w:r>
     </w:p>
@@ -1081,8 +1784,14 @@
           <w:ilvl w:val="0"/>
           <w:numId w:val="7"/>
         </w:numPr>
-      </w:pPr>
-      <w:r>
+        <w:rPr>
+          <w:rFonts w:ascii="Times New Roman" w:hAnsi="Times New Roman" w:cs="Times New Roman"/>
+        </w:rPr>
+      </w:pPr>
+      <w:r>
+        <w:rPr>
+          <w:rFonts w:ascii="Times New Roman" w:hAnsi="Times New Roman" w:cs="Times New Roman"/>
+        </w:rPr>
         <w:t>Region Accuracy: 12.5%</w:t>
       </w:r>
     </w:p>
@@ -1093,8 +1802,14 @@
           <w:ilvl w:val="0"/>
           <w:numId w:val="7"/>
         </w:numPr>
-      </w:pPr>
-      <w:r>
+        <w:rPr>
+          <w:rFonts w:ascii="Times New Roman" w:hAnsi="Times New Roman" w:cs="Times New Roman"/>
+        </w:rPr>
+      </w:pPr>
+      <w:r>
+        <w:rPr>
+          <w:rFonts w:ascii="Times New Roman" w:hAnsi="Times New Roman" w:cs="Times New Roman"/>
+        </w:rPr>
         <w:t>State Accuracy: 12.5%</w:t>
       </w:r>
     </w:p>
@@ -1105,91 +1820,192 @@
           <w:ilvl w:val="0"/>
           <w:numId w:val="7"/>
         </w:numPr>
-      </w:pPr>
-      <w:r>
+        <w:rPr>
+          <w:rFonts w:ascii="Times New Roman" w:hAnsi="Times New Roman" w:cs="Times New Roman"/>
+        </w:rPr>
+      </w:pPr>
+      <w:r>
+        <w:rPr>
+          <w:rFonts w:ascii="Times New Roman" w:hAnsi="Times New Roman" w:cs="Times New Roman"/>
+        </w:rPr>
         <w:t>City Accuracy: 0.0%</w:t>
       </w:r>
     </w:p>
     <w:p>
-      <w:r>
+      <w:pPr>
+        <w:rPr>
+          <w:rFonts w:ascii="Times New Roman" w:hAnsi="Times New Roman" w:cs="Times New Roman"/>
+        </w:rPr>
+      </w:pPr>
+      <w:r>
+        <w:rPr>
+          <w:rFonts w:ascii="Times New Roman" w:hAnsi="Times New Roman" w:cs="Times New Roman"/>
+        </w:rPr>
         <w:t xml:space="preserve">Notably, the model </w:t>
       </w:r>
       <w:r>
+        <w:rPr>
+          <w:rFonts w:ascii="Times New Roman" w:hAnsi="Times New Roman" w:cs="Times New Roman"/>
+        </w:rPr>
         <w:t>misclassified</w:t>
       </w:r>
       <w:r>
+        <w:rPr>
+          <w:rFonts w:ascii="Times New Roman" w:hAnsi="Times New Roman" w:cs="Times New Roman"/>
+        </w:rPr>
         <w:t xml:space="preserve"> Snoop Dogg </w:t>
       </w:r>
       <w:r>
+        <w:rPr>
+          <w:rFonts w:ascii="Times New Roman" w:hAnsi="Times New Roman" w:cs="Times New Roman"/>
+        </w:rPr>
         <w:t xml:space="preserve">(California) </w:t>
       </w:r>
       <w:r>
+        <w:rPr>
+          <w:rFonts w:ascii="Times New Roman" w:hAnsi="Times New Roman" w:cs="Times New Roman"/>
+        </w:rPr>
         <w:t>as being from Harlem, New York.</w:t>
       </w:r>
     </w:p>
-    <w:p/>
-    <w:p>
-      <w:pPr>
-        <w:rPr>
+    <w:p>
+      <w:pPr>
+        <w:rPr>
+          <w:rFonts w:ascii="Times New Roman" w:hAnsi="Times New Roman" w:cs="Times New Roman"/>
+        </w:rPr>
+      </w:pPr>
+    </w:p>
+    <w:p>
+      <w:pPr>
+        <w:rPr>
+          <w:rFonts w:ascii="Times New Roman" w:hAnsi="Times New Roman" w:cs="Times New Roman"/>
           <w:b/>
           <w:bCs/>
         </w:rPr>
       </w:pPr>
       <w:r>
         <w:rPr>
+          <w:rFonts w:ascii="Times New Roman" w:hAnsi="Times New Roman" w:cs="Times New Roman"/>
           <w:b/>
           <w:bCs/>
         </w:rPr>
         <w:t>Discussion</w:t>
       </w:r>
     </w:p>
-    <w:p/>
-    <w:p>
-      <w:r>
+    <w:p>
+      <w:pPr>
+        <w:rPr>
+          <w:rFonts w:ascii="Times New Roman" w:hAnsi="Times New Roman" w:cs="Times New Roman"/>
+        </w:rPr>
+      </w:pPr>
+    </w:p>
+    <w:p>
+      <w:pPr>
+        <w:rPr>
+          <w:rFonts w:ascii="Times New Roman" w:hAnsi="Times New Roman" w:cs="Times New Roman"/>
+        </w:rPr>
+      </w:pPr>
+      <w:r>
+        <w:rPr>
+          <w:rFonts w:ascii="Times New Roman" w:hAnsi="Times New Roman" w:cs="Times New Roman"/>
+        </w:rPr>
         <w:t xml:space="preserve">All regression models exhibited predictions biased toward the Center-East of the U.S., a manifestation of </w:t>
       </w:r>
       <w:r>
         <w:rPr>
+          <w:rFonts w:ascii="Times New Roman" w:hAnsi="Times New Roman" w:cs="Times New Roman"/>
           <w:i/>
           <w:iCs/>
         </w:rPr>
         <w:t>regression to the mean</w:t>
       </w:r>
       <w:r>
-        <w:t>. This behavior occurs when the models, trained on geographically diverse data, minimize their loss function (e.g., Mean Squared Error) by predicting locations closer to the geographic center of the training data distribution. The effect is particularly pronounced when data points are sparse or when the models lack sufficient complexity to capture extreme variations. As a result, predictions for rappers from regions with fewer representatives in the dataset (e.g., the West Coast or Southern U.S.) were often inaccurately biased toward more centrally located areas, such as the Midwest or the Eastern Seaboard.</w:t>
-      </w:r>
-    </w:p>
-    <w:p/>
-    <w:p>
-      <w:r>
+        <w:rPr>
+          <w:rFonts w:ascii="Times New Roman" w:hAnsi="Times New Roman" w:cs="Times New Roman"/>
+        </w:rPr>
+        <w:t xml:space="preserve">. This behavior occurs when the models, trained on geographically diverse data, minimize their loss function (e.g., Mean Squared Error) by predicting locations closer to the geographic center of the training data distribution. The effect is </w:t>
+      </w:r>
+      <w:r>
+        <w:rPr>
+          <w:rFonts w:ascii="Times New Roman" w:hAnsi="Times New Roman" w:cs="Times New Roman"/>
+        </w:rPr>
+        <w:lastRenderedPageBreak/>
+        <w:t>particularly pronounced when data points are sparse or when the models lack sufficient complexity to capture extreme variations. As a result, predictions for rappers from regions with fewer representatives in the dataset (e.g., the West Coast or Southern U.S.) were often inaccurately biased toward more centrally located areas, such as the Midwest or the Eastern Seaboard.</w:t>
+      </w:r>
+    </w:p>
+    <w:p>
+      <w:pPr>
+        <w:rPr>
+          <w:rFonts w:ascii="Times New Roman" w:hAnsi="Times New Roman" w:cs="Times New Roman"/>
+        </w:rPr>
+      </w:pPr>
+    </w:p>
+    <w:p>
+      <w:pPr>
+        <w:rPr>
+          <w:rFonts w:ascii="Times New Roman" w:hAnsi="Times New Roman" w:cs="Times New Roman"/>
+        </w:rPr>
+      </w:pPr>
+      <w:r>
+        <w:rPr>
+          <w:rFonts w:ascii="Times New Roman" w:hAnsi="Times New Roman" w:cs="Times New Roman"/>
+        </w:rPr>
         <w:t>I had hoped to fix this by using a classification model, but this approach introduced its own set of challenges. The hierarchical classification model I implemented struggled to achieve meaningful accuracy, particularly at the state and city levels, where the data was sparsest. The region-level predictions were slightly better, but still biased toward the East Coast and Midwest regions, reflecting the imbalanced distribution of rappers in the dataset. Furthermore, the model’s reliance on embeddings that were not fine-tuned for geographic or cultural distinctions likely limited its ability to learn the nuanced linguistic patterns needed to differentiate between locations. The hierarchical structure added complexity to the task, but the lack of strong signal in the data and the small number of rappers per location resulted in predictions that often defaulted to the most frequent or centrally located categories. These results suggest that without significant improvements in data quality, model architecture, or task-specific fine-tuning, a purely classification-based approach may not resolve the geographic biases inherent in the regression models.</w:t>
       </w:r>
     </w:p>
-    <w:p/>
-    <w:p>
-      <w:pPr>
-        <w:rPr>
+    <w:p>
+      <w:pPr>
+        <w:rPr>
+          <w:rFonts w:ascii="Times New Roman" w:hAnsi="Times New Roman" w:cs="Times New Roman"/>
+        </w:rPr>
+      </w:pPr>
+    </w:p>
+    <w:p>
+      <w:pPr>
+        <w:rPr>
+          <w:rFonts w:ascii="Times New Roman" w:hAnsi="Times New Roman" w:cs="Times New Roman"/>
           <w:b/>
           <w:bCs/>
         </w:rPr>
       </w:pPr>
       <w:r>
         <w:rPr>
+          <w:rFonts w:ascii="Times New Roman" w:hAnsi="Times New Roman" w:cs="Times New Roman"/>
           <w:b/>
           <w:bCs/>
         </w:rPr>
         <w:t>Future Work</w:t>
       </w:r>
     </w:p>
-    <w:p/>
-    <w:p>
-      <w:r>
+    <w:p>
+      <w:pPr>
+        <w:rPr>
+          <w:rFonts w:ascii="Times New Roman" w:hAnsi="Times New Roman" w:cs="Times New Roman"/>
+        </w:rPr>
+      </w:pPr>
+    </w:p>
+    <w:p>
+      <w:pPr>
+        <w:rPr>
+          <w:rFonts w:ascii="Times New Roman" w:hAnsi="Times New Roman" w:cs="Times New Roman"/>
+        </w:rPr>
+      </w:pPr>
+      <w:r>
+        <w:rPr>
+          <w:rFonts w:ascii="Times New Roman" w:hAnsi="Times New Roman" w:cs="Times New Roman"/>
+        </w:rPr>
         <w:t xml:space="preserve">This project revealed challenges in predicting geography from hip-hop lyrics but also highlighted several </w:t>
       </w:r>
       <w:r>
+        <w:rPr>
+          <w:rFonts w:ascii="Times New Roman" w:hAnsi="Times New Roman" w:cs="Times New Roman"/>
+        </w:rPr>
         <w:t xml:space="preserve">promising </w:t>
       </w:r>
       <w:r>
+        <w:rPr>
+          <w:rFonts w:ascii="Times New Roman" w:hAnsi="Times New Roman" w:cs="Times New Roman"/>
+        </w:rPr>
         <w:t>areas for improvement.</w:t>
       </w:r>
     </w:p>
@@ -1200,14 +2016,26 @@
           <w:ilvl w:val="0"/>
           <w:numId w:val="9"/>
         </w:numPr>
-      </w:pPr>
-      <w:r>
+        <w:rPr>
+          <w:rFonts w:ascii="Times New Roman" w:hAnsi="Times New Roman" w:cs="Times New Roman"/>
+        </w:rPr>
+      </w:pPr>
+      <w:r>
+        <w:rPr>
+          <w:rFonts w:ascii="Times New Roman" w:hAnsi="Times New Roman" w:cs="Times New Roman"/>
+        </w:rPr>
         <w:t xml:space="preserve">Pre-trained BERT </w:t>
       </w:r>
       <w:r>
+        <w:rPr>
+          <w:rFonts w:ascii="Times New Roman" w:hAnsi="Times New Roman" w:cs="Times New Roman"/>
+        </w:rPr>
         <w:t>models</w:t>
       </w:r>
       <w:r>
+        <w:rPr>
+          <w:rFonts w:ascii="Times New Roman" w:hAnsi="Times New Roman" w:cs="Times New Roman"/>
+        </w:rPr>
         <w:t xml:space="preserve"> could be fine-tuned on a dataset of rap lyrics to better capture regional slang, AAVE features, and stylistic nuances specific to hip-hop.</w:t>
       </w:r>
     </w:p>
@@ -1218,8 +2046,14 @@
           <w:ilvl w:val="0"/>
           <w:numId w:val="9"/>
         </w:numPr>
-      </w:pPr>
-      <w:r>
+        <w:rPr>
+          <w:rFonts w:ascii="Times New Roman" w:hAnsi="Times New Roman" w:cs="Times New Roman"/>
+        </w:rPr>
+      </w:pPr>
+      <w:r>
+        <w:rPr>
+          <w:rFonts w:ascii="Times New Roman" w:hAnsi="Times New Roman" w:cs="Times New Roman"/>
+        </w:rPr>
         <w:t>Collecting a larger and more geographically diverse dataset would address regional imbalances and improve model training, especially for underrepresented regions like the West Coast and South.</w:t>
       </w:r>
     </w:p>
@@ -1230,23 +2064,40 @@
           <w:ilvl w:val="0"/>
           <w:numId w:val="9"/>
         </w:numPr>
-      </w:pPr>
-      <w:r>
-        <w:lastRenderedPageBreak/>
+        <w:rPr>
+          <w:rFonts w:ascii="Times New Roman" w:hAnsi="Times New Roman" w:cs="Times New Roman"/>
+        </w:rPr>
+      </w:pPr>
+      <w:r>
+        <w:rPr>
+          <w:rFonts w:ascii="Times New Roman" w:hAnsi="Times New Roman" w:cs="Times New Roman"/>
+        </w:rPr>
         <w:t xml:space="preserve">Future work could experiment with embeddings from models </w:t>
       </w:r>
       <w:r>
+        <w:rPr>
+          <w:rFonts w:ascii="Times New Roman" w:hAnsi="Times New Roman" w:cs="Times New Roman"/>
+        </w:rPr>
         <w:t xml:space="preserve">already </w:t>
       </w:r>
       <w:r>
+        <w:rPr>
+          <w:rFonts w:ascii="Times New Roman" w:hAnsi="Times New Roman" w:cs="Times New Roman"/>
+        </w:rPr>
         <w:t xml:space="preserve">fine-tuned on song lyrics (e.g., </w:t>
       </w:r>
       <w:proofErr w:type="spellStart"/>
       <w:r>
+        <w:rPr>
+          <w:rFonts w:ascii="Times New Roman" w:hAnsi="Times New Roman" w:cs="Times New Roman"/>
+        </w:rPr>
         <w:t>RoBERTa</w:t>
       </w:r>
       <w:proofErr w:type="spellEnd"/>
       <w:r>
+        <w:rPr>
+          <w:rFonts w:ascii="Times New Roman" w:hAnsi="Times New Roman" w:cs="Times New Roman"/>
+        </w:rPr>
         <w:t xml:space="preserve"> or GPT) or use clustering methods to reveal latent geographic patterns.</w:t>
       </w:r>
     </w:p>
@@ -1257,8 +2108,14 @@
           <w:ilvl w:val="0"/>
           <w:numId w:val="9"/>
         </w:numPr>
-      </w:pPr>
-      <w:r>
+        <w:rPr>
+          <w:rFonts w:ascii="Times New Roman" w:hAnsi="Times New Roman" w:cs="Times New Roman"/>
+        </w:rPr>
+      </w:pPr>
+      <w:r>
+        <w:rPr>
+          <w:rFonts w:ascii="Times New Roman" w:hAnsi="Times New Roman" w:cs="Times New Roman"/>
+        </w:rPr>
         <w:t>A hybrid model could first classify rappers into broad regions and then refine predictions with regression, potentially improving accuracy and reducing bias.</w:t>
       </w:r>
     </w:p>
@@ -1269,11 +2126,20 @@
           <w:ilvl w:val="0"/>
           <w:numId w:val="9"/>
         </w:numPr>
-      </w:pPr>
-      <w:r>
+        <w:rPr>
+          <w:rFonts w:ascii="Times New Roman" w:hAnsi="Times New Roman" w:cs="Times New Roman"/>
+        </w:rPr>
+      </w:pPr>
+      <w:r>
+        <w:rPr>
+          <w:rFonts w:ascii="Times New Roman" w:hAnsi="Times New Roman" w:cs="Times New Roman"/>
+        </w:rPr>
         <w:t>Probing embeddings to identify linguistic features that drive predictions could reveal how models encode geographic information and guide future feature design.</w:t>
       </w:r>
       <w:r>
+        <w:rPr>
+          <w:rFonts w:ascii="Times New Roman" w:hAnsi="Times New Roman" w:cs="Times New Roman"/>
+        </w:rPr>
         <w:t xml:space="preserve"> This could become an interesting research project in interpretability.</w:t>
       </w:r>
     </w:p>
@@ -1284,8 +2150,14 @@
           <w:ilvl w:val="0"/>
           <w:numId w:val="9"/>
         </w:numPr>
-      </w:pPr>
-      <w:r>
+        <w:rPr>
+          <w:rFonts w:ascii="Times New Roman" w:hAnsi="Times New Roman" w:cs="Times New Roman"/>
+        </w:rPr>
+      </w:pPr>
+      <w:r>
+        <w:rPr>
+          <w:rFonts w:ascii="Times New Roman" w:hAnsi="Times New Roman" w:cs="Times New Roman"/>
+        </w:rPr>
         <w:t>Clustering techniques like k-means or t-SNE could uncover natural groupings in the lyrics that align with geography.</w:t>
       </w:r>
     </w:p>
@@ -1296,14 +2168,26 @@
           <w:ilvl w:val="0"/>
           <w:numId w:val="9"/>
         </w:numPr>
-      </w:pPr>
-      <w:r>
+        <w:rPr>
+          <w:rFonts w:ascii="Times New Roman" w:hAnsi="Times New Roman" w:cs="Times New Roman"/>
+        </w:rPr>
+      </w:pPr>
+      <w:r>
+        <w:rPr>
+          <w:rFonts w:ascii="Times New Roman" w:hAnsi="Times New Roman" w:cs="Times New Roman"/>
+        </w:rPr>
         <w:t xml:space="preserve">The current process could be reversed </w:t>
       </w:r>
       <w:r>
+        <w:rPr>
+          <w:rFonts w:ascii="Times New Roman" w:hAnsi="Times New Roman" w:cs="Times New Roman"/>
+        </w:rPr>
         <w:t>by training models to generate lyrics based on a specified location or region</w:t>
       </w:r>
       <w:r>
+        <w:rPr>
+          <w:rFonts w:ascii="Times New Roman" w:hAnsi="Times New Roman" w:cs="Times New Roman"/>
+        </w:rPr>
         <w:t>.</w:t>
       </w:r>
     </w:p>
@@ -1314,615 +2198,1167 @@
           <w:ilvl w:val="0"/>
           <w:numId w:val="9"/>
         </w:numPr>
-      </w:pPr>
-      <w:r>
+        <w:rPr>
+          <w:rFonts w:ascii="Times New Roman" w:hAnsi="Times New Roman" w:cs="Times New Roman"/>
+        </w:rPr>
+      </w:pPr>
+      <w:r>
+        <w:rPr>
+          <w:rFonts w:ascii="Times New Roman" w:hAnsi="Times New Roman" w:cs="Times New Roman"/>
+        </w:rPr>
         <w:t>The methods used here could be applied to study other dimensions of hip-hop, such as temporal trends or subgenre distinctions</w:t>
       </w:r>
       <w:r>
+        <w:rPr>
+          <w:rFonts w:ascii="Times New Roman" w:hAnsi="Times New Roman" w:cs="Times New Roman"/>
+        </w:rPr>
         <w:t>.</w:t>
       </w:r>
     </w:p>
-    <w:p/>
-    <w:p>
-      <w:pPr>
-        <w:rPr>
+    <w:p>
+      <w:pPr>
+        <w:rPr>
+          <w:rFonts w:ascii="Times New Roman" w:hAnsi="Times New Roman" w:cs="Times New Roman"/>
+        </w:rPr>
+      </w:pPr>
+    </w:p>
+    <w:p>
+      <w:pPr>
+        <w:rPr>
+          <w:rFonts w:ascii="Times New Roman" w:hAnsi="Times New Roman" w:cs="Times New Roman"/>
           <w:b/>
           <w:bCs/>
         </w:rPr>
       </w:pPr>
       <w:r>
         <w:rPr>
+          <w:rFonts w:ascii="Times New Roman" w:hAnsi="Times New Roman" w:cs="Times New Roman"/>
           <w:b/>
           <w:bCs/>
         </w:rPr>
         <w:t>Conclusion</w:t>
       </w:r>
     </w:p>
-    <w:p/>
-    <w:p>
-      <w:r>
+    <w:p>
+      <w:pPr>
+        <w:rPr>
+          <w:rFonts w:ascii="Times New Roman" w:hAnsi="Times New Roman" w:cs="Times New Roman"/>
+        </w:rPr>
+      </w:pPr>
+    </w:p>
+    <w:p>
+      <w:pPr>
+        <w:rPr>
+          <w:rFonts w:ascii="Times New Roman" w:hAnsi="Times New Roman" w:cs="Times New Roman"/>
+        </w:rPr>
+      </w:pPr>
+      <w:r>
+        <w:rPr>
+          <w:rFonts w:ascii="Times New Roman" w:hAnsi="Times New Roman" w:cs="Times New Roman"/>
+        </w:rPr>
+        <w:lastRenderedPageBreak/>
         <w:t xml:space="preserve">This project explored the relationship between hip-hop lyrics and geography, leveraging pre-trained language models and machine learning to predict the location of artists based on their lyrics. </w:t>
       </w:r>
       <w:r>
+        <w:rPr>
+          <w:rFonts w:ascii="Times New Roman" w:hAnsi="Times New Roman" w:cs="Times New Roman"/>
+        </w:rPr>
         <w:t>While current models underperformed</w:t>
       </w:r>
       <w:r>
+        <w:rPr>
+          <w:rFonts w:ascii="Times New Roman" w:hAnsi="Times New Roman" w:cs="Times New Roman"/>
+        </w:rPr>
         <w:t xml:space="preserve">, </w:t>
       </w:r>
       <w:r>
+        <w:rPr>
+          <w:rFonts w:ascii="Times New Roman" w:hAnsi="Times New Roman" w:cs="Times New Roman"/>
+        </w:rPr>
         <w:t>exhibiting</w:t>
       </w:r>
       <w:r>
+        <w:rPr>
+          <w:rFonts w:ascii="Times New Roman" w:hAnsi="Times New Roman" w:cs="Times New Roman"/>
+        </w:rPr>
         <w:t xml:space="preserve"> a bias toward central locations and low prediction accuracy,</w:t>
       </w:r>
       <w:r>
-        <w:t xml:space="preserve"> </w:t>
-      </w:r>
-      <w:r>
-        <w:t>the findings suggest that geographic linguistic patterns exist and can potentially be captured with improved methods</w:t>
-      </w:r>
-      <w:r>
+        <w:rPr>
+          <w:rFonts w:ascii="Times New Roman" w:hAnsi="Times New Roman" w:cs="Times New Roman"/>
+        </w:rPr>
+        <w:t xml:space="preserve"> the findings suggest that geographic linguistic patterns exist and can potentially be captured with improved methods</w:t>
+      </w:r>
+      <w:r>
+        <w:rPr>
+          <w:rFonts w:ascii="Times New Roman" w:hAnsi="Times New Roman" w:cs="Times New Roman"/>
+        </w:rPr>
         <w:t xml:space="preserve">. The visualizations and analyses </w:t>
       </w:r>
       <w:r>
+        <w:rPr>
+          <w:rFonts w:ascii="Times New Roman" w:hAnsi="Times New Roman" w:cs="Times New Roman"/>
+        </w:rPr>
         <w:t>indicate</w:t>
       </w:r>
       <w:r>
+        <w:rPr>
+          <w:rFonts w:ascii="Times New Roman" w:hAnsi="Times New Roman" w:cs="Times New Roman"/>
+        </w:rPr>
         <w:t xml:space="preserve"> that some geographic distinctions may be encoded in lyric embeddings, but more robust datasets and fine-tuned models are needed to fully capture these nuances. </w:t>
       </w:r>
       <w:r>
+        <w:rPr>
+          <w:rFonts w:ascii="Times New Roman" w:hAnsi="Times New Roman" w:cs="Times New Roman"/>
+        </w:rPr>
         <w:t>By bridging machine learning, cultural studies, and linguistics, this work sets the foundation for future explorations of hip-hop’s regional diversity</w:t>
       </w:r>
       <w:r>
+        <w:rPr>
+          <w:rFonts w:ascii="Times New Roman" w:hAnsi="Times New Roman" w:cs="Times New Roman"/>
+        </w:rPr>
         <w:t>.</w:t>
       </w:r>
     </w:p>
-    <w:p/>
-    <w:p>
-      <w:r>
+    <w:p>
+      <w:pPr>
+        <w:rPr>
+          <w:rFonts w:ascii="Times New Roman" w:hAnsi="Times New Roman" w:cs="Times New Roman"/>
+        </w:rPr>
+      </w:pPr>
+    </w:p>
+    <w:p>
+      <w:pPr>
+        <w:rPr>
+          <w:rFonts w:ascii="Times New Roman" w:hAnsi="Times New Roman" w:cs="Times New Roman"/>
+        </w:rPr>
+      </w:pPr>
+      <w:r>
+        <w:rPr>
+          <w:rFonts w:ascii="Times New Roman" w:hAnsi="Times New Roman" w:cs="Times New Roman"/>
+        </w:rPr>
         <w:t xml:space="preserve">More details and documentation can be found in the </w:t>
       </w:r>
       <w:hyperlink r:id="rId7" w:history="1">
         <w:r>
           <w:rPr>
             <w:rStyle w:val="Hyperlink"/>
+            <w:rFonts w:ascii="Times New Roman" w:hAnsi="Times New Roman" w:cs="Times New Roman"/>
           </w:rPr>
           <w:t>GitHub repository</w:t>
         </w:r>
       </w:hyperlink>
       <w:r>
+        <w:rPr>
+          <w:rFonts w:ascii="Times New Roman" w:hAnsi="Times New Roman" w:cs="Times New Roman"/>
+        </w:rPr>
         <w:t>.</w:t>
       </w:r>
-    </w:p>
-    <w:p/>
-    <w:p/>
-    <w:p>
-      <w:pPr>
-        <w:rPr>
+      <w:r>
+        <w:rPr>
+          <w:rFonts w:ascii="Times New Roman" w:hAnsi="Times New Roman" w:cs="Times New Roman"/>
+        </w:rPr>
+        <w:t xml:space="preserve"> </w:t>
+      </w:r>
+      <w:r>
+        <w:rPr>
+          <w:rFonts w:ascii="Times New Roman" w:hAnsi="Times New Roman" w:cs="Times New Roman"/>
+        </w:rPr>
+        <w:t>ChatGPT was utilized in the making of this project, including for code assistance and in generating drafts of the written report.</w:t>
+      </w:r>
+    </w:p>
+    <w:p>
+      <w:pPr>
+        <w:rPr>
+          <w:rFonts w:ascii="Times New Roman" w:hAnsi="Times New Roman" w:cs="Times New Roman"/>
+        </w:rPr>
+      </w:pPr>
+    </w:p>
+    <w:p>
+      <w:pPr>
+        <w:rPr>
+          <w:rFonts w:ascii="Times New Roman" w:hAnsi="Times New Roman" w:cs="Times New Roman"/>
+        </w:rPr>
+      </w:pPr>
+    </w:p>
+    <w:p>
+      <w:pPr>
+        <w:rPr>
+          <w:rFonts w:ascii="Times New Roman" w:hAnsi="Times New Roman" w:cs="Times New Roman"/>
           <w:b/>
           <w:bCs/>
         </w:rPr>
       </w:pPr>
       <w:r>
         <w:rPr>
+          <w:rFonts w:ascii="Times New Roman" w:hAnsi="Times New Roman" w:cs="Times New Roman"/>
           <w:b/>
           <w:bCs/>
         </w:rPr>
-        <w:t xml:space="preserve">Informal </w:t>
-      </w:r>
-      <w:r>
-        <w:rPr>
+        <w:t>Reflectio</w:t>
+      </w:r>
+      <w:r>
+        <w:rPr>
+          <w:rFonts w:ascii="Times New Roman" w:hAnsi="Times New Roman" w:cs="Times New Roman"/>
           <w:b/>
           <w:bCs/>
         </w:rPr>
-        <w:t>Reflectio</w:t>
-      </w:r>
-      <w:r>
-        <w:rPr>
+        <w:t>n</w:t>
+      </w:r>
+    </w:p>
+    <w:p>
+      <w:pPr>
+        <w:rPr>
+          <w:rFonts w:ascii="Times New Roman" w:hAnsi="Times New Roman" w:cs="Times New Roman"/>
+        </w:rPr>
+      </w:pPr>
+    </w:p>
+    <w:p>
+      <w:pPr>
+        <w:rPr>
+          <w:rFonts w:ascii="Times New Roman" w:hAnsi="Times New Roman" w:cs="Times New Roman"/>
+        </w:rPr>
+      </w:pPr>
+      <w:r>
+        <w:rPr>
+          <w:rFonts w:ascii="Times New Roman" w:hAnsi="Times New Roman" w:cs="Times New Roman"/>
+        </w:rPr>
+        <w:t xml:space="preserve">I chose this project centering on hip </w:t>
+      </w:r>
+      <w:r>
+        <w:rPr>
+          <w:rFonts w:ascii="Times New Roman" w:hAnsi="Times New Roman" w:cs="Times New Roman"/>
+        </w:rPr>
+        <w:t>hop because</w:t>
+      </w:r>
+      <w:r>
+        <w:rPr>
+          <w:rFonts w:ascii="Times New Roman" w:hAnsi="Times New Roman" w:cs="Times New Roman"/>
+        </w:rPr>
+        <w:t xml:space="preserve"> I wanted to </w:t>
+      </w:r>
+      <w:r>
+        <w:rPr>
+          <w:rFonts w:ascii="Times New Roman" w:hAnsi="Times New Roman" w:cs="Times New Roman"/>
+        </w:rPr>
+        <w:t xml:space="preserve">address a subject that is </w:t>
+      </w:r>
+      <w:r>
+        <w:rPr>
+          <w:rFonts w:ascii="Times New Roman" w:hAnsi="Times New Roman" w:cs="Times New Roman"/>
+        </w:rPr>
+        <w:t xml:space="preserve">important to me and, in my opinion, understudied in educated circles. </w:t>
+      </w:r>
+      <w:r>
+        <w:rPr>
+          <w:rFonts w:ascii="Times New Roman" w:hAnsi="Times New Roman" w:cs="Times New Roman"/>
+        </w:rPr>
+        <w:t>At home in Arkansas, m</w:t>
+      </w:r>
+      <w:r>
+        <w:rPr>
+          <w:rFonts w:ascii="Times New Roman" w:hAnsi="Times New Roman" w:cs="Times New Roman"/>
+        </w:rPr>
+        <w:t>y friends</w:t>
+      </w:r>
+      <w:r>
+        <w:rPr>
+          <w:rFonts w:ascii="Times New Roman" w:hAnsi="Times New Roman" w:cs="Times New Roman"/>
+        </w:rPr>
+        <w:t xml:space="preserve"> and I</w:t>
+      </w:r>
+      <w:r>
+        <w:rPr>
+          <w:rFonts w:ascii="Times New Roman" w:hAnsi="Times New Roman" w:cs="Times New Roman"/>
+        </w:rPr>
+        <w:t xml:space="preserve"> connect over creating and listening to rap songs. Coming to Yale, I found </w:t>
+      </w:r>
+      <w:r>
+        <w:rPr>
+          <w:rFonts w:ascii="Times New Roman" w:hAnsi="Times New Roman" w:cs="Times New Roman"/>
+        </w:rPr>
+        <w:t>hip hop</w:t>
+      </w:r>
+      <w:r>
+        <w:rPr>
+          <w:rFonts w:ascii="Times New Roman" w:hAnsi="Times New Roman" w:cs="Times New Roman"/>
+        </w:rPr>
+        <w:t>, and especially</w:t>
+      </w:r>
+      <w:r>
+        <w:rPr>
+          <w:rFonts w:ascii="Times New Roman" w:hAnsi="Times New Roman" w:cs="Times New Roman"/>
+        </w:rPr>
+        <w:t xml:space="preserve"> Southern trap music</w:t>
+      </w:r>
+      <w:r>
+        <w:rPr>
+          <w:rFonts w:ascii="Times New Roman" w:hAnsi="Times New Roman" w:cs="Times New Roman"/>
+        </w:rPr>
+        <w:t>, to be widely taboo</w:t>
+      </w:r>
+      <w:r>
+        <w:rPr>
+          <w:rFonts w:ascii="Times New Roman" w:hAnsi="Times New Roman" w:cs="Times New Roman"/>
+        </w:rPr>
+        <w:t xml:space="preserve"> and generally scorned</w:t>
+      </w:r>
+      <w:r>
+        <w:rPr>
+          <w:rFonts w:ascii="Times New Roman" w:hAnsi="Times New Roman" w:cs="Times New Roman"/>
+        </w:rPr>
+        <w:t xml:space="preserve"> </w:t>
+      </w:r>
+      <w:r>
+        <w:rPr>
+          <w:rFonts w:ascii="Times New Roman" w:hAnsi="Times New Roman" w:cs="Times New Roman"/>
+        </w:rPr>
+        <w:t>as</w:t>
+      </w:r>
+      <w:r>
+        <w:rPr>
+          <w:rFonts w:ascii="Times New Roman" w:hAnsi="Times New Roman" w:cs="Times New Roman"/>
+        </w:rPr>
+        <w:t xml:space="preserve"> unintellectual. </w:t>
+      </w:r>
+      <w:r>
+        <w:rPr>
+          <w:rFonts w:ascii="Times New Roman" w:hAnsi="Times New Roman" w:cs="Times New Roman"/>
+        </w:rPr>
+        <w:t xml:space="preserve">However, I believe that </w:t>
+      </w:r>
+      <w:r>
+        <w:rPr>
+          <w:rFonts w:ascii="Times New Roman" w:hAnsi="Times New Roman" w:cs="Times New Roman"/>
+        </w:rPr>
+        <w:t xml:space="preserve">there is much to be learned from the lowbrow. </w:t>
+      </w:r>
+      <w:r>
+        <w:rPr>
+          <w:rFonts w:ascii="Times New Roman" w:hAnsi="Times New Roman" w:cs="Times New Roman"/>
+        </w:rPr>
+        <w:t xml:space="preserve">Life is not all about </w:t>
+      </w:r>
+      <w:r>
+        <w:rPr>
+          <w:rFonts w:ascii="Times New Roman" w:hAnsi="Times New Roman" w:cs="Times New Roman"/>
+        </w:rPr>
+        <w:t xml:space="preserve">literature, philosophy, and being more learned than your peers; </w:t>
+      </w:r>
+      <w:r>
+        <w:rPr>
+          <w:rFonts w:ascii="Times New Roman" w:hAnsi="Times New Roman" w:cs="Times New Roman"/>
+        </w:rPr>
+        <w:t xml:space="preserve">at least for me, the hard part is </w:t>
+      </w:r>
+      <w:r>
+        <w:rPr>
+          <w:rFonts w:ascii="Times New Roman" w:hAnsi="Times New Roman" w:cs="Times New Roman"/>
+        </w:rPr>
+        <w:t>getting out of</w:t>
+      </w:r>
+      <w:r>
+        <w:rPr>
+          <w:rFonts w:ascii="Times New Roman" w:hAnsi="Times New Roman" w:cs="Times New Roman"/>
+        </w:rPr>
+        <w:t xml:space="preserve"> my head, not </w:t>
+      </w:r>
+      <w:r>
+        <w:rPr>
+          <w:rFonts w:ascii="Times New Roman" w:hAnsi="Times New Roman" w:cs="Times New Roman"/>
+        </w:rPr>
+        <w:t>bringing more into it.</w:t>
+      </w:r>
+      <w:r>
+        <w:rPr>
+          <w:rFonts w:ascii="Times New Roman" w:hAnsi="Times New Roman" w:cs="Times New Roman"/>
+        </w:rPr>
+        <w:t xml:space="preserve"> When I’m back home, my down-to-earth friends </w:t>
+      </w:r>
+      <w:r>
+        <w:rPr>
+          <w:rFonts w:ascii="Times New Roman" w:hAnsi="Times New Roman" w:cs="Times New Roman"/>
+        </w:rPr>
+        <w:t xml:space="preserve">help </w:t>
+      </w:r>
+      <w:r>
+        <w:rPr>
+          <w:rFonts w:ascii="Times New Roman" w:hAnsi="Times New Roman" w:cs="Times New Roman"/>
+        </w:rPr>
+        <w:t xml:space="preserve">bring </w:t>
+      </w:r>
+      <w:r>
+        <w:rPr>
+          <w:rFonts w:ascii="Times New Roman" w:hAnsi="Times New Roman" w:cs="Times New Roman"/>
+        </w:rPr>
+        <w:t>my</w:t>
+      </w:r>
+      <w:r>
+        <w:rPr>
+          <w:rFonts w:ascii="Times New Roman" w:hAnsi="Times New Roman" w:cs="Times New Roman"/>
+        </w:rPr>
+        <w:t xml:space="preserve"> focus </w:t>
+      </w:r>
+      <w:r>
+        <w:rPr>
+          <w:rFonts w:ascii="Times New Roman" w:hAnsi="Times New Roman" w:cs="Times New Roman"/>
+        </w:rPr>
+        <w:t xml:space="preserve">back </w:t>
+      </w:r>
+      <w:r>
+        <w:rPr>
+          <w:rFonts w:ascii="Times New Roman" w:hAnsi="Times New Roman" w:cs="Times New Roman"/>
+        </w:rPr>
+        <w:t>to</w:t>
+      </w:r>
+      <w:r>
+        <w:rPr>
+          <w:rFonts w:ascii="Times New Roman" w:hAnsi="Times New Roman" w:cs="Times New Roman"/>
+        </w:rPr>
+        <w:t xml:space="preserve"> the simple, important</w:t>
+      </w:r>
+      <w:r>
+        <w:rPr>
+          <w:rFonts w:ascii="Times New Roman" w:hAnsi="Times New Roman" w:cs="Times New Roman"/>
+        </w:rPr>
+        <w:t xml:space="preserve"> externalities </w:t>
+      </w:r>
+      <w:r>
+        <w:rPr>
+          <w:rFonts w:ascii="Times New Roman" w:hAnsi="Times New Roman" w:cs="Times New Roman"/>
+        </w:rPr>
+        <w:t>in life</w:t>
+      </w:r>
+      <w:r>
+        <w:rPr>
+          <w:rFonts w:ascii="Times New Roman" w:hAnsi="Times New Roman" w:cs="Times New Roman"/>
+        </w:rPr>
+        <w:t>, like</w:t>
+      </w:r>
+      <w:r>
+        <w:rPr>
+          <w:rFonts w:ascii="Times New Roman" w:hAnsi="Times New Roman" w:cs="Times New Roman"/>
+        </w:rPr>
+        <w:t xml:space="preserve"> staying </w:t>
+      </w:r>
+      <w:r>
+        <w:rPr>
+          <w:rFonts w:ascii="Times New Roman" w:hAnsi="Times New Roman" w:cs="Times New Roman"/>
+        </w:rPr>
+        <w:t>fit</w:t>
+      </w:r>
+      <w:r>
+        <w:rPr>
+          <w:rFonts w:ascii="Times New Roman" w:hAnsi="Times New Roman" w:cs="Times New Roman"/>
+        </w:rPr>
+        <w:t xml:space="preserve">, having fun, and being a good </w:t>
+      </w:r>
+      <w:r>
+        <w:rPr>
+          <w:rFonts w:ascii="Times New Roman" w:hAnsi="Times New Roman" w:cs="Times New Roman"/>
+        </w:rPr>
+        <w:t>son, friend, and brother</w:t>
+      </w:r>
+      <w:r>
+        <w:rPr>
+          <w:rFonts w:ascii="Times New Roman" w:hAnsi="Times New Roman" w:cs="Times New Roman"/>
+        </w:rPr>
+        <w:t>.</w:t>
+      </w:r>
+      <w:r>
+        <w:rPr>
+          <w:rFonts w:ascii="Times New Roman" w:hAnsi="Times New Roman" w:cs="Times New Roman"/>
+        </w:rPr>
+        <w:t xml:space="preserve"> </w:t>
+      </w:r>
+      <w:r>
+        <w:rPr>
+          <w:rFonts w:ascii="Times New Roman" w:hAnsi="Times New Roman" w:cs="Times New Roman"/>
+        </w:rPr>
+        <w:t>P</w:t>
+      </w:r>
+      <w:r>
+        <w:rPr>
+          <w:rFonts w:ascii="Times New Roman" w:hAnsi="Times New Roman" w:cs="Times New Roman"/>
+        </w:rPr>
+        <w:t xml:space="preserve">eople who </w:t>
+      </w:r>
+      <w:r>
+        <w:rPr>
+          <w:rFonts w:ascii="Times New Roman" w:hAnsi="Times New Roman" w:cs="Times New Roman"/>
+        </w:rPr>
+        <w:t xml:space="preserve">strongly </w:t>
+      </w:r>
+      <w:r>
+        <w:rPr>
+          <w:rFonts w:ascii="Times New Roman" w:hAnsi="Times New Roman" w:cs="Times New Roman"/>
+        </w:rPr>
+        <w:t>identify as intellectual</w:t>
+      </w:r>
+      <w:r>
+        <w:rPr>
+          <w:rFonts w:ascii="Times New Roman" w:hAnsi="Times New Roman" w:cs="Times New Roman"/>
+        </w:rPr>
+        <w:t xml:space="preserve"> sometimes</w:t>
+      </w:r>
+      <w:r>
+        <w:rPr>
+          <w:rFonts w:ascii="Times New Roman" w:hAnsi="Times New Roman" w:cs="Times New Roman"/>
+        </w:rPr>
+        <w:t xml:space="preserve"> forget </w:t>
+      </w:r>
+      <w:r>
+        <w:rPr>
+          <w:rFonts w:ascii="Times New Roman" w:hAnsi="Times New Roman" w:cs="Times New Roman"/>
+        </w:rPr>
+        <w:t xml:space="preserve">that the simplest things are what make life </w:t>
+      </w:r>
+      <w:r>
+        <w:rPr>
+          <w:rFonts w:ascii="Times New Roman" w:hAnsi="Times New Roman" w:cs="Times New Roman"/>
+        </w:rPr>
+        <w:t>meaningful.</w:t>
+      </w:r>
+      <w:r>
+        <w:rPr>
+          <w:rFonts w:ascii="Times New Roman" w:hAnsi="Times New Roman" w:cs="Times New Roman"/>
+        </w:rPr>
+        <w:t xml:space="preserve"> They</w:t>
+      </w:r>
+      <w:r>
+        <w:rPr>
+          <w:rFonts w:ascii="Times New Roman" w:hAnsi="Times New Roman" w:cs="Times New Roman"/>
+        </w:rPr>
+        <w:t xml:space="preserve"> may</w:t>
+      </w:r>
+      <w:r>
+        <w:rPr>
+          <w:rFonts w:ascii="Times New Roman" w:hAnsi="Times New Roman" w:cs="Times New Roman"/>
+        </w:rPr>
+        <w:t xml:space="preserve"> also </w:t>
+      </w:r>
+      <w:r>
+        <w:rPr>
+          <w:rFonts w:ascii="Times New Roman" w:hAnsi="Times New Roman" w:cs="Times New Roman"/>
+        </w:rPr>
+        <w:t xml:space="preserve">seek to set themselves apart from others, but it’s </w:t>
+      </w:r>
+      <w:r>
+        <w:rPr>
+          <w:rFonts w:ascii="Times New Roman" w:hAnsi="Times New Roman" w:cs="Times New Roman"/>
+        </w:rPr>
+        <w:t xml:space="preserve">usually </w:t>
+      </w:r>
+      <w:r>
+        <w:rPr>
+          <w:rFonts w:ascii="Times New Roman" w:hAnsi="Times New Roman" w:cs="Times New Roman"/>
+        </w:rPr>
+        <w:t xml:space="preserve">healthier </w:t>
+      </w:r>
+      <w:r>
+        <w:rPr>
+          <w:rFonts w:ascii="Times New Roman" w:hAnsi="Times New Roman" w:cs="Times New Roman"/>
+        </w:rPr>
+        <w:t>to lose the ego</w:t>
+      </w:r>
+      <w:r>
+        <w:rPr>
+          <w:rFonts w:ascii="Times New Roman" w:hAnsi="Times New Roman" w:cs="Times New Roman"/>
+        </w:rPr>
+        <w:t xml:space="preserve"> and join the crowd.</w:t>
+      </w:r>
+    </w:p>
+    <w:p>
+      <w:pPr>
+        <w:rPr>
+          <w:rFonts w:ascii="Times New Roman" w:hAnsi="Times New Roman" w:cs="Times New Roman"/>
+        </w:rPr>
+      </w:pPr>
+    </w:p>
+    <w:p>
+      <w:pPr>
+        <w:rPr>
+          <w:rFonts w:ascii="Times New Roman" w:hAnsi="Times New Roman" w:cs="Times New Roman"/>
+        </w:rPr>
+      </w:pPr>
+      <w:r>
+        <w:rPr>
+          <w:rFonts w:ascii="Times New Roman" w:hAnsi="Times New Roman" w:cs="Times New Roman"/>
+        </w:rPr>
+        <w:t xml:space="preserve">Via this project I sought to pursue an intellectual curiosity </w:t>
+      </w:r>
+      <w:r>
+        <w:rPr>
+          <w:rFonts w:ascii="Times New Roman" w:hAnsi="Times New Roman" w:cs="Times New Roman"/>
+        </w:rPr>
+        <w:t>in a balanced</w:t>
+      </w:r>
+      <w:r>
+        <w:rPr>
+          <w:rFonts w:ascii="Times New Roman" w:hAnsi="Times New Roman" w:cs="Times New Roman"/>
+        </w:rPr>
+        <w:t xml:space="preserve"> fashion</w:t>
+      </w:r>
+      <w:r>
+        <w:rPr>
+          <w:rFonts w:ascii="Times New Roman" w:hAnsi="Times New Roman" w:cs="Times New Roman"/>
+        </w:rPr>
+        <w:t xml:space="preserve">. </w:t>
+      </w:r>
+      <w:r>
+        <w:rPr>
+          <w:rFonts w:ascii="Times New Roman" w:hAnsi="Times New Roman" w:cs="Times New Roman"/>
+        </w:rPr>
+        <w:t>I hoped that some of what I learned from this project could help me better enjoy the music I listen to. I also hoped to</w:t>
+      </w:r>
+      <w:r>
+        <w:rPr>
+          <w:rFonts w:ascii="Times New Roman" w:hAnsi="Times New Roman" w:cs="Times New Roman"/>
+        </w:rPr>
+        <w:t xml:space="preserve"> maybe</w:t>
+      </w:r>
+      <w:r>
+        <w:rPr>
+          <w:rFonts w:ascii="Times New Roman" w:hAnsi="Times New Roman" w:cs="Times New Roman"/>
+        </w:rPr>
+        <w:t xml:space="preserve"> share my findings with </w:t>
+      </w:r>
+      <w:r>
+        <w:rPr>
+          <w:rFonts w:ascii="Times New Roman" w:hAnsi="Times New Roman" w:cs="Times New Roman"/>
+        </w:rPr>
+        <w:t xml:space="preserve">my </w:t>
+      </w:r>
+      <w:r>
+        <w:rPr>
+          <w:rFonts w:ascii="Times New Roman" w:hAnsi="Times New Roman" w:cs="Times New Roman"/>
+        </w:rPr>
+        <w:t>friends.</w:t>
+      </w:r>
+      <w:r>
+        <w:rPr>
+          <w:rFonts w:ascii="Times New Roman" w:hAnsi="Times New Roman" w:cs="Times New Roman"/>
+        </w:rPr>
+        <w:t xml:space="preserve"> This way, even though I would spend hours </w:t>
+      </w:r>
+      <w:r>
+        <w:rPr>
+          <w:rFonts w:ascii="Times New Roman" w:hAnsi="Times New Roman" w:cs="Times New Roman"/>
+        </w:rPr>
+        <w:t xml:space="preserve">on a computer </w:t>
+      </w:r>
+      <w:r>
+        <w:rPr>
+          <w:rFonts w:ascii="Times New Roman" w:hAnsi="Times New Roman" w:cs="Times New Roman"/>
+        </w:rPr>
+        <w:t>to</w:t>
+      </w:r>
+      <w:r>
+        <w:rPr>
+          <w:rFonts w:ascii="Times New Roman" w:hAnsi="Times New Roman" w:cs="Times New Roman"/>
+        </w:rPr>
+        <w:t xml:space="preserve"> complete </w:t>
+      </w:r>
+      <w:r>
+        <w:rPr>
+          <w:rFonts w:ascii="Times New Roman" w:hAnsi="Times New Roman" w:cs="Times New Roman"/>
+        </w:rPr>
+        <w:t>the</w:t>
+      </w:r>
+      <w:r>
+        <w:rPr>
+          <w:rFonts w:ascii="Times New Roman" w:hAnsi="Times New Roman" w:cs="Times New Roman"/>
+        </w:rPr>
+        <w:t xml:space="preserve"> project, I could then see at least a little benefit in my real life from what I’ve learned.</w:t>
+      </w:r>
+      <w:r>
+        <w:rPr>
+          <w:rFonts w:ascii="Times New Roman" w:hAnsi="Times New Roman" w:cs="Times New Roman"/>
+        </w:rPr>
+        <w:t xml:space="preserve"> I’m a senior Computer Science majo</w:t>
+      </w:r>
+      <w:r>
+        <w:rPr>
+          <w:rFonts w:ascii="Times New Roman" w:hAnsi="Times New Roman" w:cs="Times New Roman"/>
+        </w:rPr>
+        <w:t>r</w:t>
+      </w:r>
+      <w:r>
+        <w:rPr>
+          <w:rFonts w:ascii="Times New Roman" w:hAnsi="Times New Roman" w:cs="Times New Roman"/>
+        </w:rPr>
+        <w:t xml:space="preserve">, </w:t>
+      </w:r>
+      <w:r>
+        <w:rPr>
+          <w:rFonts w:ascii="Times New Roman" w:hAnsi="Times New Roman" w:cs="Times New Roman"/>
+        </w:rPr>
+        <w:t>and</w:t>
+      </w:r>
+      <w:r>
+        <w:rPr>
+          <w:rFonts w:ascii="Times New Roman" w:hAnsi="Times New Roman" w:cs="Times New Roman"/>
+        </w:rPr>
+        <w:t xml:space="preserve"> I’m pretty burnt out from </w:t>
+      </w:r>
+      <w:r>
+        <w:rPr>
+          <w:rFonts w:ascii="Times New Roman" w:hAnsi="Times New Roman" w:cs="Times New Roman"/>
+        </w:rPr>
+        <w:t xml:space="preserve">software engineering </w:t>
+      </w:r>
+      <w:r>
+        <w:rPr>
+          <w:rFonts w:ascii="Times New Roman" w:hAnsi="Times New Roman" w:cs="Times New Roman"/>
+        </w:rPr>
+        <w:t xml:space="preserve">work, but </w:t>
+      </w:r>
+      <w:r>
+        <w:rPr>
+          <w:rFonts w:ascii="Times New Roman" w:hAnsi="Times New Roman" w:cs="Times New Roman"/>
+        </w:rPr>
+        <w:t>this project was fun</w:t>
+      </w:r>
+      <w:r>
+        <w:rPr>
+          <w:rFonts w:ascii="Times New Roman" w:hAnsi="Times New Roman" w:cs="Times New Roman"/>
+        </w:rPr>
+        <w:t>,</w:t>
+      </w:r>
+      <w:r>
+        <w:rPr>
+          <w:rFonts w:ascii="Times New Roman" w:hAnsi="Times New Roman" w:cs="Times New Roman"/>
+        </w:rPr>
+        <w:t xml:space="preserve"> because it combined some of my hobbies</w:t>
+      </w:r>
+      <w:r>
+        <w:rPr>
+          <w:rFonts w:ascii="Times New Roman" w:hAnsi="Times New Roman" w:cs="Times New Roman"/>
+        </w:rPr>
+        <w:t xml:space="preserve"> and helped me dive deeper into them.</w:t>
+      </w:r>
+      <w:r>
+        <w:rPr>
+          <w:rFonts w:ascii="Times New Roman" w:hAnsi="Times New Roman" w:cs="Times New Roman"/>
+        </w:rPr>
+        <w:t xml:space="preserve"> </w:t>
+      </w:r>
+      <w:r>
+        <w:rPr>
+          <w:rFonts w:ascii="Times New Roman" w:hAnsi="Times New Roman" w:cs="Times New Roman"/>
+        </w:rPr>
+        <w:t>I’m</w:t>
+      </w:r>
+      <w:r>
+        <w:rPr>
+          <w:rFonts w:ascii="Times New Roman" w:hAnsi="Times New Roman" w:cs="Times New Roman"/>
+        </w:rPr>
+        <w:t xml:space="preserve"> extremely </w:t>
+      </w:r>
+      <w:r>
+        <w:rPr>
+          <w:rFonts w:ascii="Times New Roman" w:hAnsi="Times New Roman" w:cs="Times New Roman"/>
+        </w:rPr>
+        <w:t>grateful that I could do this project fo</w:t>
+      </w:r>
+      <w:r>
+        <w:rPr>
+          <w:rFonts w:ascii="Times New Roman" w:hAnsi="Times New Roman" w:cs="Times New Roman"/>
+        </w:rPr>
+        <w:t>r class</w:t>
+      </w:r>
+      <w:r>
+        <w:rPr>
+          <w:rFonts w:ascii="Times New Roman" w:hAnsi="Times New Roman" w:cs="Times New Roman"/>
+        </w:rPr>
+        <w:t xml:space="preserve"> instead of </w:t>
+      </w:r>
+      <w:r>
+        <w:rPr>
+          <w:rFonts w:ascii="Times New Roman" w:hAnsi="Times New Roman" w:cs="Times New Roman"/>
+        </w:rPr>
+        <w:t>a</w:t>
+      </w:r>
+      <w:r>
+        <w:rPr>
+          <w:rFonts w:ascii="Times New Roman" w:hAnsi="Times New Roman" w:cs="Times New Roman"/>
+        </w:rPr>
+        <w:t xml:space="preserve"> more rigidly </w:t>
+      </w:r>
+      <w:r>
+        <w:rPr>
+          <w:rFonts w:ascii="Times New Roman" w:hAnsi="Times New Roman" w:cs="Times New Roman"/>
+        </w:rPr>
+        <w:t xml:space="preserve">structured </w:t>
+      </w:r>
+      <w:r>
+        <w:rPr>
+          <w:rFonts w:ascii="Times New Roman" w:hAnsi="Times New Roman" w:cs="Times New Roman"/>
+        </w:rPr>
+        <w:t xml:space="preserve">assignment </w:t>
+      </w:r>
+      <w:r>
+        <w:rPr>
+          <w:rFonts w:ascii="Times New Roman" w:hAnsi="Times New Roman" w:cs="Times New Roman"/>
+        </w:rPr>
+        <w:t>like a problem set or essay.</w:t>
+      </w:r>
+      <w:r>
+        <w:rPr>
+          <w:rFonts w:ascii="Times New Roman" w:hAnsi="Times New Roman" w:cs="Times New Roman"/>
+        </w:rPr>
+        <w:t xml:space="preserve"> Creative projects are the best; thank you Professor Glaser!</w:t>
+      </w:r>
+    </w:p>
+    <w:p>
+      <w:pPr>
+        <w:rPr>
+          <w:rFonts w:ascii="Times New Roman" w:hAnsi="Times New Roman" w:cs="Times New Roman"/>
+        </w:rPr>
+      </w:pPr>
+    </w:p>
+    <w:p>
+      <w:pPr>
+        <w:rPr>
+          <w:rFonts w:ascii="Times New Roman" w:hAnsi="Times New Roman" w:cs="Times New Roman"/>
+        </w:rPr>
+      </w:pPr>
+      <w:r>
+        <w:rPr>
+          <w:rFonts w:ascii="Times New Roman" w:hAnsi="Times New Roman" w:cs="Times New Roman"/>
+        </w:rPr>
+        <w:t>I want to keep exploring this, since I think there’s potential in the hierarchical classification and hybrid regression-classification models</w:t>
+      </w:r>
+      <w:r>
+        <w:rPr>
+          <w:rFonts w:ascii="Times New Roman" w:hAnsi="Times New Roman" w:cs="Times New Roman"/>
+        </w:rPr>
+        <w:t xml:space="preserve">; I just </w:t>
+      </w:r>
+      <w:r>
+        <w:rPr>
+          <w:rFonts w:ascii="Times New Roman" w:hAnsi="Times New Roman" w:cs="Times New Roman"/>
+        </w:rPr>
+        <w:t xml:space="preserve">need to tune the hyperparameters </w:t>
+      </w:r>
+      <w:r>
+        <w:rPr>
+          <w:rFonts w:ascii="Times New Roman" w:hAnsi="Times New Roman" w:cs="Times New Roman"/>
+        </w:rPr>
+        <w:t>and model</w:t>
+      </w:r>
+      <w:r>
+        <w:rPr>
+          <w:rFonts w:ascii="Times New Roman" w:hAnsi="Times New Roman" w:cs="Times New Roman"/>
+        </w:rPr>
+        <w:t xml:space="preserve"> architecture to make sure my method is correct. But </w:t>
+      </w:r>
+      <w:r>
+        <w:rPr>
+          <w:rFonts w:ascii="Times New Roman" w:hAnsi="Times New Roman" w:cs="Times New Roman"/>
+        </w:rPr>
+        <w:t xml:space="preserve">for </w:t>
+      </w:r>
+      <w:r>
+        <w:rPr>
+          <w:rFonts w:ascii="Times New Roman" w:hAnsi="Times New Roman" w:cs="Times New Roman"/>
+        </w:rPr>
+        <w:t>now,</w:t>
+      </w:r>
+      <w:r>
+        <w:rPr>
+          <w:rFonts w:ascii="Times New Roman" w:hAnsi="Times New Roman" w:cs="Times New Roman"/>
+        </w:rPr>
+        <w:t xml:space="preserve"> </w:t>
+      </w:r>
+      <w:r>
+        <w:rPr>
+          <w:rFonts w:ascii="Times New Roman" w:hAnsi="Times New Roman" w:cs="Times New Roman"/>
+        </w:rPr>
+        <w:t>I have other projects to finish, so I’m going to do those</w:t>
+      </w:r>
+      <w:r>
+        <w:rPr>
+          <w:rFonts w:ascii="Times New Roman" w:hAnsi="Times New Roman" w:cs="Times New Roman"/>
+        </w:rPr>
+        <w:t>, since I’ve spent a lot of time on this.</w:t>
+      </w:r>
+      <w:r>
+        <w:rPr>
+          <w:rFonts w:ascii="Times New Roman" w:hAnsi="Times New Roman" w:cs="Times New Roman"/>
+        </w:rPr>
+        <w:t xml:space="preserve"> Thanks for reading!</w:t>
+      </w:r>
+    </w:p>
+    <w:p>
+      <w:pPr>
+        <w:rPr>
+          <w:rFonts w:ascii="Times New Roman" w:hAnsi="Times New Roman" w:cs="Times New Roman"/>
           <w:b/>
           <w:bCs/>
         </w:rPr>
-        <w:t>n</w:t>
-      </w:r>
-    </w:p>
-    <w:p/>
-    <w:p>
-      <w:r>
-        <w:t xml:space="preserve">I chose this project centering on hip </w:t>
-      </w:r>
-      <w:r>
-        <w:t>hop because</w:t>
-      </w:r>
-      <w:r>
-        <w:t xml:space="preserve"> I wanted to </w:t>
-      </w:r>
-      <w:r>
-        <w:t xml:space="preserve">address a subject that is </w:t>
-      </w:r>
-      <w:r>
-        <w:t xml:space="preserve">important to me and, in my opinion, understudied in educated circles. </w:t>
-      </w:r>
-      <w:r>
-        <w:t>At home in Arkansas, m</w:t>
-      </w:r>
-      <w:r>
-        <w:t>y friends</w:t>
-      </w:r>
-      <w:r>
-        <w:t xml:space="preserve"> and I</w:t>
-      </w:r>
-      <w:r>
-        <w:t xml:space="preserve"> connect over creating and listening to rap songs. Coming to Yale, I found </w:t>
-      </w:r>
-      <w:r>
-        <w:t>hip hop</w:t>
-      </w:r>
-      <w:r>
-        <w:t>, and especially</w:t>
-      </w:r>
-      <w:r>
-        <w:t xml:space="preserve"> Southern trap music</w:t>
-      </w:r>
-      <w:r>
-        <w:t>, to be widely taboo</w:t>
-      </w:r>
-      <w:r>
-        <w:t xml:space="preserve"> and generally scorned</w:t>
-      </w:r>
-      <w:r>
-        <w:t xml:space="preserve"> </w:t>
-      </w:r>
-      <w:r>
-        <w:t>as</w:t>
-      </w:r>
-      <w:r>
-        <w:t xml:space="preserve"> unintellectual. </w:t>
-      </w:r>
-      <w:r>
-        <w:t xml:space="preserve">However, I believe that </w:t>
-      </w:r>
-      <w:r>
-        <w:t xml:space="preserve">there is much to be learned from the lowbrow. </w:t>
-      </w:r>
-      <w:r>
-        <w:t xml:space="preserve">Life is not all about </w:t>
-      </w:r>
-      <w:r>
-        <w:t xml:space="preserve">literature, philosophy, and being more learned than your peers; </w:t>
-      </w:r>
-      <w:r>
-        <w:t xml:space="preserve">at least for me, the hard part is </w:t>
-      </w:r>
-      <w:r>
-        <w:t>getting out of</w:t>
-      </w:r>
-      <w:r>
-        <w:t xml:space="preserve"> my head, not </w:t>
-      </w:r>
-      <w:r>
-        <w:t>bringing more into it.</w:t>
-      </w:r>
-      <w:r>
-        <w:t xml:space="preserve"> When I’m back home, my down-to-earth friends </w:t>
-      </w:r>
-      <w:r>
-        <w:t xml:space="preserve">help </w:t>
-      </w:r>
-      <w:r>
-        <w:t xml:space="preserve">bring </w:t>
-      </w:r>
-      <w:r>
-        <w:t>my</w:t>
-      </w:r>
-      <w:r>
-        <w:t xml:space="preserve"> focus </w:t>
-      </w:r>
-      <w:r>
-        <w:t xml:space="preserve">back </w:t>
-      </w:r>
-      <w:r>
-        <w:t>to</w:t>
-      </w:r>
-      <w:r>
-        <w:t xml:space="preserve"> the simple, important</w:t>
-      </w:r>
-      <w:r>
-        <w:t xml:space="preserve"> externalities </w:t>
-      </w:r>
-      <w:r>
-        <w:t>in life</w:t>
-      </w:r>
-      <w:r>
-        <w:t>, like</w:t>
-      </w:r>
-      <w:r>
-        <w:t xml:space="preserve"> staying </w:t>
-      </w:r>
-      <w:r>
-        <w:t>fit</w:t>
-      </w:r>
-      <w:r>
-        <w:t xml:space="preserve">, having fun, and being a good </w:t>
-      </w:r>
-      <w:r>
-        <w:t>son, friend, and brother</w:t>
-      </w:r>
-      <w:r>
-        <w:t>.</w:t>
-      </w:r>
-      <w:r>
-        <w:t xml:space="preserve"> </w:t>
-      </w:r>
-      <w:r>
-        <w:t>P</w:t>
-      </w:r>
-      <w:r>
-        <w:t xml:space="preserve">eople who </w:t>
-      </w:r>
-      <w:r>
-        <w:t xml:space="preserve">strongly </w:t>
-      </w:r>
-      <w:r>
-        <w:t>identify as intellectual</w:t>
-      </w:r>
-      <w:r>
-        <w:t xml:space="preserve"> sometimes</w:t>
-      </w:r>
-      <w:r>
-        <w:t xml:space="preserve"> forget </w:t>
-      </w:r>
-      <w:r>
-        <w:t xml:space="preserve">that the simplest things are what make life </w:t>
-      </w:r>
-      <w:r>
-        <w:t>meaningful.</w:t>
-      </w:r>
-      <w:r>
-        <w:t xml:space="preserve"> They</w:t>
-      </w:r>
-      <w:r>
-        <w:t xml:space="preserve"> may</w:t>
-      </w:r>
-      <w:r>
-        <w:t xml:space="preserve"> also </w:t>
-      </w:r>
-      <w:r>
-        <w:t xml:space="preserve">seek to set themselves apart from others, but it’s </w:t>
-      </w:r>
-      <w:r>
-        <w:t xml:space="preserve">usually </w:t>
-      </w:r>
-      <w:r>
-        <w:t xml:space="preserve">healthier </w:t>
-      </w:r>
-      <w:r>
-        <w:t>to lose the ego</w:t>
-      </w:r>
-      <w:r>
-        <w:t xml:space="preserve"> and join the crowd.</w:t>
-      </w:r>
-    </w:p>
-    <w:p/>
-    <w:p>
-      <w:r>
-        <w:t xml:space="preserve">Via this project I sought to pursue an intellectual curiosity </w:t>
-      </w:r>
-      <w:r>
-        <w:t>in a balanced</w:t>
-      </w:r>
-      <w:r>
-        <w:t xml:space="preserve"> fashion</w:t>
-      </w:r>
-      <w:r>
-        <w:t xml:space="preserve">. </w:t>
-      </w:r>
-      <w:r>
-        <w:t>I hoped that some of what I learned from this project could help me better enjoy the music I listen to. I also hoped to</w:t>
-      </w:r>
-      <w:r>
-        <w:t xml:space="preserve"> maybe</w:t>
-      </w:r>
-      <w:r>
-        <w:t xml:space="preserve"> share my findings with </w:t>
-      </w:r>
-      <w:r>
-        <w:t xml:space="preserve">my </w:t>
-      </w:r>
-      <w:r>
-        <w:t>friends.</w:t>
-      </w:r>
-      <w:r>
-        <w:t xml:space="preserve"> This way, even though I would spend hours </w:t>
-      </w:r>
-      <w:r>
-        <w:t xml:space="preserve">on a computer </w:t>
-      </w:r>
-      <w:r>
-        <w:t>to</w:t>
-      </w:r>
-      <w:r>
-        <w:t xml:space="preserve"> complete </w:t>
-      </w:r>
-      <w:r>
-        <w:t>the</w:t>
-      </w:r>
-      <w:r>
-        <w:t xml:space="preserve"> project, I could then see at least a little benefit in my real life from what I’ve learned.</w:t>
-      </w:r>
-      <w:r>
-        <w:t xml:space="preserve"> I’m a senior Computer Science majo</w:t>
-      </w:r>
-      <w:r>
-        <w:t>r</w:t>
-      </w:r>
-      <w:r>
-        <w:t xml:space="preserve">, </w:t>
-      </w:r>
-      <w:r>
-        <w:t>and</w:t>
-      </w:r>
-      <w:r>
-        <w:t xml:space="preserve"> I’m pretty burnt out from </w:t>
-      </w:r>
-      <w:r>
-        <w:t xml:space="preserve">software engineering </w:t>
-      </w:r>
-      <w:r>
-        <w:t xml:space="preserve">work, but </w:t>
-      </w:r>
-      <w:r>
-        <w:t>this project was fun</w:t>
-      </w:r>
-      <w:r>
-        <w:t>,</w:t>
-      </w:r>
-      <w:r>
-        <w:t xml:space="preserve"> because it combined some of my hobbies</w:t>
-      </w:r>
-      <w:r>
-        <w:t xml:space="preserve"> and helped me dive deeper into them.</w:t>
-      </w:r>
-      <w:r>
-        <w:t xml:space="preserve"> </w:t>
-      </w:r>
-      <w:r>
-        <w:t>I’m</w:t>
-      </w:r>
-      <w:r>
-        <w:t xml:space="preserve"> extremely </w:t>
-      </w:r>
-      <w:r>
-        <w:t>grateful that I could do this project fo</w:t>
-      </w:r>
-      <w:r>
-        <w:t>r class</w:t>
-      </w:r>
-      <w:r>
-        <w:t xml:space="preserve"> instead of </w:t>
-      </w:r>
-      <w:r>
-        <w:t>a</w:t>
-      </w:r>
-      <w:r>
-        <w:t xml:space="preserve"> more rigidly </w:t>
-      </w:r>
-      <w:r>
-        <w:t xml:space="preserve">structured </w:t>
-      </w:r>
-      <w:r>
-        <w:t xml:space="preserve">assignment </w:t>
-      </w:r>
-      <w:r>
-        <w:t>like a problem set or essay.</w:t>
-      </w:r>
-      <w:r>
-        <w:t xml:space="preserve"> Creative projects are the best; thank you Professor Glaser!</w:t>
-      </w:r>
-    </w:p>
-    <w:p/>
-    <w:p>
-      <w:r>
-        <w:t>I want to keep exploring this, since I think there’s potential in the hierarchical classification and hybrid regression-classification models</w:t>
-      </w:r>
-      <w:r>
-        <w:t xml:space="preserve">; I just </w:t>
-      </w:r>
-      <w:r>
-        <w:t xml:space="preserve">need to tune the hyperparameters </w:t>
-      </w:r>
-      <w:r>
-        <w:t>and model</w:t>
-      </w:r>
-      <w:r>
-        <w:t xml:space="preserve"> architecture to make sure my method is correct. But </w:t>
-      </w:r>
-      <w:r>
-        <w:t xml:space="preserve">for </w:t>
-      </w:r>
-      <w:r>
-        <w:t>now,</w:t>
-      </w:r>
-      <w:r>
-        <w:t xml:space="preserve"> </w:t>
-      </w:r>
-      <w:r>
-        <w:t>I have other projects to finish, so I’m going to do those</w:t>
-      </w:r>
-      <w:r>
-        <w:t>, since I’ve spent a lot of time on this.</w:t>
-      </w:r>
-      <w:r>
-        <w:t xml:space="preserve"> Thanks for reading!</w:t>
-      </w:r>
-    </w:p>
-    <w:p>
-      <w:pPr>
-        <w:rPr>
+      </w:pPr>
+      <w:r>
+        <w:rPr>
+          <w:rFonts w:ascii="Times New Roman" w:hAnsi="Times New Roman" w:cs="Times New Roman"/>
           <w:b/>
           <w:bCs/>
         </w:rPr>
-      </w:pPr>
-      <w:r>
-        <w:rPr>
+        <w:br w:type="page"/>
+      </w:r>
+    </w:p>
+    <w:p>
+      <w:pPr>
+        <w:rPr>
+          <w:rFonts w:ascii="Times New Roman" w:hAnsi="Times New Roman" w:cs="Times New Roman"/>
           <w:b/>
           <w:bCs/>
         </w:rPr>
-        <w:br w:type="page"/>
-      </w:r>
-    </w:p>
-    <w:p>
-      <w:pPr>
-        <w:rPr>
+      </w:pPr>
+      <w:r>
+        <w:rPr>
+          <w:rFonts w:ascii="Times New Roman" w:hAnsi="Times New Roman" w:cs="Times New Roman"/>
           <w:b/>
           <w:bCs/>
         </w:rPr>
-      </w:pPr>
-      <w:r>
-        <w:rPr>
-          <w:b/>
-          <w:bCs/>
-        </w:rPr>
         <w:lastRenderedPageBreak/>
         <w:t>Works Cited</w:t>
       </w:r>
     </w:p>
-    <w:p/>
+    <w:p>
+      <w:pPr>
+        <w:rPr>
+          <w:rFonts w:ascii="Times New Roman" w:hAnsi="Times New Roman" w:cs="Times New Roman"/>
+        </w:rPr>
+      </w:pPr>
+    </w:p>
     <w:p>
       <w:pPr>
         <w:ind w:left="720" w:hanging="720"/>
-      </w:pPr>
-      <w:r>
+        <w:rPr>
+          <w:rFonts w:ascii="Times New Roman" w:hAnsi="Times New Roman" w:cs="Times New Roman"/>
+        </w:rPr>
+      </w:pPr>
+      <w:r>
+        <w:rPr>
+          <w:rFonts w:ascii="Times New Roman" w:hAnsi="Times New Roman" w:cs="Times New Roman"/>
+        </w:rPr>
         <w:t>Condit-Schultz, Nathaniel. “</w:t>
       </w:r>
       <w:proofErr w:type="spellStart"/>
       <w:r>
+        <w:rPr>
+          <w:rFonts w:ascii="Times New Roman" w:hAnsi="Times New Roman" w:cs="Times New Roman"/>
+        </w:rPr>
         <w:t>MCFlow</w:t>
       </w:r>
       <w:proofErr w:type="spellEnd"/>
       <w:r>
+        <w:rPr>
+          <w:rFonts w:ascii="Times New Roman" w:hAnsi="Times New Roman" w:cs="Times New Roman"/>
+        </w:rPr>
         <w:t xml:space="preserve">: A Digital Corpus of Rap Transcriptions.” </w:t>
       </w:r>
       <w:r>
         <w:rPr>
+          <w:rFonts w:ascii="Times New Roman" w:hAnsi="Times New Roman" w:cs="Times New Roman"/>
           <w:i/>
           <w:iCs/>
         </w:rPr>
         <w:t>Empirical Musicology Review</w:t>
       </w:r>
       <w:r>
+        <w:rPr>
+          <w:rFonts w:ascii="Times New Roman" w:hAnsi="Times New Roman" w:cs="Times New Roman"/>
+        </w:rPr>
         <w:t>, vol. 11, no. 2, 2016, pp. 124–147. Empirical Musicology Review. Accessed 9 Dec. 2024.</w:t>
       </w:r>
     </w:p>
-    <w:p/>
+    <w:p>
+      <w:pPr>
+        <w:rPr>
+          <w:rFonts w:ascii="Times New Roman" w:hAnsi="Times New Roman" w:cs="Times New Roman"/>
+        </w:rPr>
+      </w:pPr>
+    </w:p>
     <w:p>
       <w:pPr>
         <w:ind w:left="720" w:hanging="720"/>
+        <w:rPr>
+          <w:rFonts w:ascii="Times New Roman" w:hAnsi="Times New Roman" w:cs="Times New Roman"/>
+        </w:rPr>
       </w:pPr>
       <w:proofErr w:type="spellStart"/>
       <w:r>
+        <w:rPr>
+          <w:rFonts w:ascii="Times New Roman" w:hAnsi="Times New Roman" w:cs="Times New Roman"/>
+        </w:rPr>
         <w:t>MoneyMan</w:t>
       </w:r>
       <w:proofErr w:type="spellEnd"/>
       <w:r>
+        <w:rPr>
+          <w:rFonts w:ascii="Times New Roman" w:hAnsi="Times New Roman" w:cs="Times New Roman"/>
+        </w:rPr>
         <w:t xml:space="preserve">. “Hip-Hop Encounters Data Science.” </w:t>
       </w:r>
       <w:r>
         <w:rPr>
+          <w:rFonts w:ascii="Times New Roman" w:hAnsi="Times New Roman" w:cs="Times New Roman"/>
           <w:i/>
           <w:iCs/>
         </w:rPr>
         <w:t>Kaggle</w:t>
       </w:r>
       <w:r>
+        <w:rPr>
+          <w:rFonts w:ascii="Times New Roman" w:hAnsi="Times New Roman" w:cs="Times New Roman"/>
+        </w:rPr>
         <w:t>, 19 Feb. 2021, www.kaggle.com/datasets/rikdifos/rap-lyrics.</w:t>
       </w:r>
     </w:p>
-    <w:p/>
+    <w:p>
+      <w:pPr>
+        <w:rPr>
+          <w:rFonts w:ascii="Times New Roman" w:hAnsi="Times New Roman" w:cs="Times New Roman"/>
+        </w:rPr>
+      </w:pPr>
+    </w:p>
     <w:p>
       <w:pPr>
         <w:ind w:left="720" w:hanging="720"/>
-      </w:pPr>
-      <w:r>
+        <w:rPr>
+          <w:rFonts w:ascii="Times New Roman" w:hAnsi="Times New Roman" w:cs="Times New Roman"/>
+        </w:rPr>
+      </w:pPr>
+      <w:r>
+        <w:rPr>
+          <w:rFonts w:ascii="Times New Roman" w:hAnsi="Times New Roman" w:cs="Times New Roman"/>
+        </w:rPr>
         <w:t>Muftah El-</w:t>
       </w:r>
       <w:proofErr w:type="spellStart"/>
       <w:r>
+        <w:rPr>
+          <w:rFonts w:ascii="Times New Roman" w:hAnsi="Times New Roman" w:cs="Times New Roman"/>
+        </w:rPr>
         <w:t>Malti</w:t>
       </w:r>
       <w:proofErr w:type="spellEnd"/>
       <w:r>
+        <w:rPr>
+          <w:rFonts w:ascii="Times New Roman" w:hAnsi="Times New Roman" w:cs="Times New Roman"/>
+        </w:rPr>
         <w:t xml:space="preserve">, Marwa F. </w:t>
       </w:r>
       <w:r>
         <w:rPr>
+          <w:rFonts w:ascii="Times New Roman" w:hAnsi="Times New Roman" w:cs="Times New Roman"/>
           <w:i/>
           <w:iCs/>
         </w:rPr>
         <w:t>African American Vernacular English Features in Rap Lyrics: A Case Study</w:t>
       </w:r>
       <w:r>
+        <w:rPr>
+          <w:rFonts w:ascii="Times New Roman" w:hAnsi="Times New Roman" w:cs="Times New Roman"/>
+        </w:rPr>
         <w:t xml:space="preserve">. University of Valladolid, 2022, </w:t>
       </w:r>
       <w:proofErr w:type="spellStart"/>
       <w:r>
+        <w:rPr>
+          <w:rFonts w:ascii="Times New Roman" w:hAnsi="Times New Roman" w:cs="Times New Roman"/>
+        </w:rPr>
         <w:t>UVaDoc</w:t>
       </w:r>
       <w:proofErr w:type="spellEnd"/>
       <w:r>
+        <w:rPr>
+          <w:rFonts w:ascii="Times New Roman" w:hAnsi="Times New Roman" w:cs="Times New Roman"/>
+        </w:rPr>
         <w:t>. Accessed 9 Dec. 2024.</w:t>
       </w:r>
     </w:p>
-    <w:p/>
+    <w:p>
+      <w:pPr>
+        <w:rPr>
+          <w:rFonts w:ascii="Times New Roman" w:hAnsi="Times New Roman" w:cs="Times New Roman"/>
+        </w:rPr>
+      </w:pPr>
+    </w:p>
     <w:p>
       <w:pPr>
         <w:ind w:left="720" w:hanging="720"/>
-      </w:pPr>
-      <w:r>
+        <w:rPr>
+          <w:rFonts w:ascii="Times New Roman" w:hAnsi="Times New Roman" w:cs="Times New Roman"/>
+        </w:rPr>
+      </w:pPr>
+      <w:r>
+        <w:rPr>
+          <w:rFonts w:ascii="Times New Roman" w:hAnsi="Times New Roman" w:cs="Times New Roman"/>
+        </w:rPr>
         <w:t>Piri, B. The Geography of Hip-Hop. B. Piri. Accessed 9 Dec. 2024.</w:t>
       </w:r>
     </w:p>
     <w:p>
       <w:pPr>
         <w:ind w:left="720" w:hanging="720"/>
+        <w:rPr>
+          <w:rFonts w:ascii="Times New Roman" w:hAnsi="Times New Roman" w:cs="Times New Roman"/>
+        </w:rPr>
       </w:pPr>
     </w:p>
     <w:p>
       <w:pPr>
         <w:ind w:left="720" w:hanging="720"/>
-      </w:pPr>
-      <w:r>
+        <w:rPr>
+          <w:rFonts w:ascii="Times New Roman" w:hAnsi="Times New Roman" w:cs="Times New Roman"/>
+        </w:rPr>
+      </w:pPr>
+      <w:r>
+        <w:rPr>
+          <w:rFonts w:ascii="Times New Roman" w:hAnsi="Times New Roman" w:cs="Times New Roman"/>
+        </w:rPr>
         <w:t xml:space="preserve"> “The Words Rappers Use (and Don’t Use).” </w:t>
       </w:r>
       <w:r>
         <w:rPr>
+          <w:rFonts w:ascii="Times New Roman" w:hAnsi="Times New Roman" w:cs="Times New Roman"/>
           <w:i/>
           <w:iCs/>
         </w:rPr>
         <w:t>The Pudding</w:t>
       </w:r>
       <w:r>
+        <w:rPr>
+          <w:rFonts w:ascii="Times New Roman" w:hAnsi="Times New Roman" w:cs="Times New Roman"/>
+        </w:rPr>
         <w:t xml:space="preserve">, </w:t>
       </w:r>
       <w:proofErr w:type="spellStart"/>
       <w:proofErr w:type="gramStart"/>
       <w:r>
+        <w:rPr>
+          <w:rFonts w:ascii="Times New Roman" w:hAnsi="Times New Roman" w:cs="Times New Roman"/>
+        </w:rPr>
         <w:t>pudding.cool</w:t>
       </w:r>
       <w:proofErr w:type="spellEnd"/>
       <w:proofErr w:type="gramEnd"/>
       <w:r>
-        <w:t xml:space="preserve">/2017/09/hip-hop-words/. Accessed </w:t>
-      </w:r>
-      <w:r>
-        <w:t>9</w:t>
-      </w:r>
-      <w:r>
-        <w:t xml:space="preserve"> Dec. 2024.</w:t>
+        <w:rPr>
+          <w:rFonts w:ascii="Times New Roman" w:hAnsi="Times New Roman" w:cs="Times New Roman"/>
+        </w:rPr>
+        <w:t>/2017/09/hip-hop-words/. Accessed 9 Dec. 2024.</w:t>
       </w:r>
     </w:p>
     <w:p>
       <w:pPr>
         <w:ind w:left="720" w:hanging="720"/>
+        <w:rPr>
+          <w:rFonts w:ascii="Times New Roman" w:hAnsi="Times New Roman" w:cs="Times New Roman"/>
+        </w:rPr>
       </w:pPr>
     </w:p>
     <w:sectPr>
@@ -2033,6 +3469,7 @@
     <w:sdtPr>
       <w:rPr>
         <w:rStyle w:val="PageNumber"/>
+        <w:rFonts w:ascii="Times New Roman" w:hAnsi="Times New Roman" w:cs="Times New Roman"/>
       </w:rPr>
       <w:id w:val="468021031"/>
       <w:docPartObj>
@@ -2047,29 +3484,34 @@
           <w:framePr w:wrap="none" w:vAnchor="text" w:hAnchor="margin" w:xAlign="right" w:y="1"/>
           <w:rPr>
             <w:rStyle w:val="PageNumber"/>
+            <w:rFonts w:ascii="Times New Roman" w:hAnsi="Times New Roman" w:cs="Times New Roman"/>
           </w:rPr>
         </w:pPr>
         <w:r>
           <w:rPr>
             <w:rStyle w:val="PageNumber"/>
+            <w:rFonts w:ascii="Times New Roman" w:hAnsi="Times New Roman" w:cs="Times New Roman"/>
           </w:rPr>
           <w:fldChar w:fldCharType="begin"/>
         </w:r>
         <w:r>
           <w:rPr>
             <w:rStyle w:val="PageNumber"/>
+            <w:rFonts w:ascii="Times New Roman" w:hAnsi="Times New Roman" w:cs="Times New Roman"/>
           </w:rPr>
           <w:instrText xml:space="preserve"> PAGE </w:instrText>
         </w:r>
         <w:r>
           <w:rPr>
             <w:rStyle w:val="PageNumber"/>
+            <w:rFonts w:ascii="Times New Roman" w:hAnsi="Times New Roman" w:cs="Times New Roman"/>
           </w:rPr>
           <w:fldChar w:fldCharType="separate"/>
         </w:r>
         <w:r>
           <w:rPr>
             <w:rStyle w:val="PageNumber"/>
+            <w:rFonts w:ascii="Times New Roman" w:hAnsi="Times New Roman" w:cs="Times New Roman"/>
             <w:noProof/>
           </w:rPr>
           <w:t>1</w:t>
@@ -2077,6 +3519,7 @@
         <w:r>
           <w:rPr>
             <w:rStyle w:val="PageNumber"/>
+            <w:rFonts w:ascii="Times New Roman" w:hAnsi="Times New Roman" w:cs="Times New Roman"/>
           </w:rPr>
           <w:fldChar w:fldCharType="end"/>
         </w:r>
@@ -2087,11 +3530,20 @@
     <w:pPr>
       <w:pStyle w:val="Header"/>
       <w:ind w:right="360"/>
+      <w:rPr>
+        <w:rFonts w:ascii="Times New Roman" w:hAnsi="Times New Roman" w:cs="Times New Roman"/>
+      </w:rPr>
     </w:pPr>
     <w:r>
+      <w:rPr>
+        <w:rFonts w:ascii="Times New Roman" w:hAnsi="Times New Roman" w:cs="Times New Roman"/>
+      </w:rPr>
       <w:t>Julian Sanker</w:t>
     </w:r>
     <w:r>
+      <w:rPr>
+        <w:rFonts w:ascii="Times New Roman" w:hAnsi="Times New Roman" w:cs="Times New Roman"/>
+      </w:rPr>
       <w:tab/>
       <w:t>10 Dec. 2024</w:t>
     </w:r>

</xml_diff>